<commit_message>
Calculates x, gives wrong output
</commit_message>
<xml_diff>
--- a/Programa5/Formato de Especificacion Operacional.docx
+++ b/Programa5/Formato de Especificacion Operacional.docx
@@ -112,6 +112,12 @@
                 <w:sz w:val="20"/>
               </w:rPr>
             </w:pPr>
+            <w:r>
+              <w:rPr>
+                <w:sz w:val="20"/>
+              </w:rPr>
+              <w:t>5</w:t>
+            </w:r>
           </w:p>
         </w:tc>
       </w:tr>
@@ -195,6 +201,13 @@
                 <w:sz w:val="20"/>
               </w:rPr>
             </w:pPr>
+            <w:r>
+              <w:rPr>
+                <w:b/>
+                <w:sz w:val="20"/>
+              </w:rPr>
+              <w:t>1</w:t>
+            </w:r>
           </w:p>
         </w:tc>
         <w:tc>
@@ -248,6 +261,42 @@
                 <w:sz w:val="20"/>
               </w:rPr>
             </w:pPr>
+            <w:proofErr w:type="spellStart"/>
+            <w:r>
+              <w:rPr>
+                <w:sz w:val="20"/>
+              </w:rPr>
+              <w:t>Calcular</w:t>
+            </w:r>
+            <w:proofErr w:type="spellEnd"/>
+            <w:r>
+              <w:rPr>
+                <w:sz w:val="20"/>
+              </w:rPr>
+              <w:t xml:space="preserve"> x para el valor de p dado con </w:t>
+            </w:r>
+            <w:proofErr w:type="spellStart"/>
+            <w:r>
+              <w:rPr>
+                <w:sz w:val="20"/>
+              </w:rPr>
+              <w:t>datos</w:t>
+            </w:r>
+            <w:proofErr w:type="spellEnd"/>
+            <w:r>
+              <w:rPr>
+                <w:sz w:val="20"/>
+              </w:rPr>
+              <w:t xml:space="preserve"> </w:t>
+            </w:r>
+            <w:proofErr w:type="spellStart"/>
+            <w:r>
+              <w:rPr>
+                <w:sz w:val="20"/>
+              </w:rPr>
+              <w:t>normales</w:t>
+            </w:r>
+            <w:proofErr w:type="spellEnd"/>
           </w:p>
         </w:tc>
       </w:tr>
@@ -299,6 +348,42 @@
                 <w:sz w:val="20"/>
               </w:rPr>
             </w:pPr>
+            <w:proofErr w:type="spellStart"/>
+            <w:r>
+              <w:rPr>
+                <w:sz w:val="20"/>
+              </w:rPr>
+              <w:t>Ilustrar</w:t>
+            </w:r>
+            <w:proofErr w:type="spellEnd"/>
+            <w:r>
+              <w:rPr>
+                <w:sz w:val="20"/>
+              </w:rPr>
+              <w:t xml:space="preserve"> el </w:t>
+            </w:r>
+            <w:proofErr w:type="spellStart"/>
+            <w:r>
+              <w:rPr>
+                <w:sz w:val="20"/>
+              </w:rPr>
+              <w:t>funcionamiento</w:t>
+            </w:r>
+            <w:proofErr w:type="spellEnd"/>
+            <w:r>
+              <w:rPr>
+                <w:sz w:val="20"/>
+              </w:rPr>
+              <w:t xml:space="preserve"> normal del </w:t>
+            </w:r>
+            <w:proofErr w:type="spellStart"/>
+            <w:r>
+              <w:rPr>
+                <w:sz w:val="20"/>
+              </w:rPr>
+              <w:t>programa</w:t>
+            </w:r>
+            <w:proofErr w:type="spellEnd"/>
           </w:p>
         </w:tc>
       </w:tr>
@@ -560,6 +645,12 @@
                 <w:sz w:val="20"/>
               </w:rPr>
             </w:pPr>
+            <w:r>
+              <w:rPr>
+                <w:sz w:val="20"/>
+              </w:rPr>
+              <w:t>1</w:t>
+            </w:r>
           </w:p>
         </w:tc>
         <w:tc>
@@ -579,6 +670,12 @@
                 <w:sz w:val="20"/>
               </w:rPr>
             </w:pPr>
+            <w:r>
+              <w:rPr>
+                <w:sz w:val="20"/>
+              </w:rPr>
+              <w:t>X</w:t>
+            </w:r>
           </w:p>
         </w:tc>
         <w:tc>
@@ -618,6 +715,13 @@
                 <w:lang w:val="es-MX"/>
               </w:rPr>
             </w:pPr>
+            <w:r>
+              <w:rPr>
+                <w:sz w:val="20"/>
+                <w:lang w:val="es-MX"/>
+              </w:rPr>
+              <w:t>Ejecuta el programa</w:t>
+            </w:r>
           </w:p>
         </w:tc>
         <w:tc>
@@ -661,6 +765,13 @@
                 <w:lang w:val="es-MX"/>
               </w:rPr>
             </w:pPr>
+            <w:r>
+              <w:rPr>
+                <w:sz w:val="20"/>
+                <w:lang w:val="es-MX"/>
+              </w:rPr>
+              <w:t>2</w:t>
+            </w:r>
           </w:p>
         </w:tc>
         <w:tc>
@@ -721,6 +832,13 @@
                 <w:lang w:val="es-MX"/>
               </w:rPr>
             </w:pPr>
+            <w:r>
+              <w:rPr>
+                <w:sz w:val="20"/>
+                <w:lang w:val="es-MX"/>
+              </w:rPr>
+              <w:t>Introduce la funcionalidad del programa</w:t>
+            </w:r>
           </w:p>
         </w:tc>
         <w:tc>
@@ -740,6 +858,20 @@
                 <w:lang w:val="es-MX"/>
               </w:rPr>
             </w:pPr>
+            <w:r>
+              <w:rPr>
+                <w:sz w:val="20"/>
+                <w:lang w:val="es-MX"/>
+              </w:rPr>
+              <w:t xml:space="preserve">Este programa </w:t>
+            </w:r>
+            <w:r>
+              <w:rPr>
+                <w:sz w:val="20"/>
+                <w:lang w:val="es-MX"/>
+              </w:rPr>
+              <w:t>calcula el valor de x tal que integrar de 0 a x la distribución t con dof grados de libertad nos da p.</w:t>
+            </w:r>
           </w:p>
         </w:tc>
       </w:tr>
@@ -764,6 +896,13 @@
                 <w:lang w:val="es-MX"/>
               </w:rPr>
             </w:pPr>
+            <w:r>
+              <w:rPr>
+                <w:sz w:val="20"/>
+                <w:lang w:val="es-MX"/>
+              </w:rPr>
+              <w:t>3</w:t>
+            </w:r>
           </w:p>
         </w:tc>
         <w:tc>
@@ -804,6 +943,13 @@
                 <w:lang w:val="es-MX"/>
               </w:rPr>
             </w:pPr>
+            <w:r>
+              <w:rPr>
+                <w:sz w:val="20"/>
+                <w:lang w:val="es-MX"/>
+              </w:rPr>
+              <w:t>X</w:t>
+            </w:r>
           </w:p>
         </w:tc>
         <w:tc>
@@ -824,6 +970,13 @@
                 <w:lang w:val="es-MX"/>
               </w:rPr>
             </w:pPr>
+            <w:r>
+              <w:rPr>
+                <w:sz w:val="20"/>
+                <w:lang w:val="es-MX"/>
+              </w:rPr>
+              <w:t>Pide al usuario introducir los valores que se le piden</w:t>
+            </w:r>
           </w:p>
         </w:tc>
         <w:tc>
@@ -843,6 +996,13 @@
                 <w:lang w:val="es-MX"/>
               </w:rPr>
             </w:pPr>
+            <w:r>
+              <w:rPr>
+                <w:sz w:val="20"/>
+                <w:lang w:val="es-MX"/>
+              </w:rPr>
+              <w:t>Por favor, introduce los valores que se te pide.</w:t>
+            </w:r>
           </w:p>
         </w:tc>
       </w:tr>
@@ -867,6 +1027,13 @@
                 <w:lang w:val="es-MX"/>
               </w:rPr>
             </w:pPr>
+            <w:r>
+              <w:rPr>
+                <w:sz w:val="20"/>
+                <w:lang w:val="es-MX"/>
+              </w:rPr>
+              <w:t>4</w:t>
+            </w:r>
           </w:p>
         </w:tc>
         <w:tc>
@@ -907,6 +1074,13 @@
                 <w:lang w:val="es-MX"/>
               </w:rPr>
             </w:pPr>
+            <w:r>
+              <w:rPr>
+                <w:sz w:val="20"/>
+                <w:lang w:val="es-MX"/>
+              </w:rPr>
+              <w:t>X</w:t>
+            </w:r>
           </w:p>
         </w:tc>
         <w:tc>
@@ -927,6 +1101,20 @@
                 <w:lang w:val="es-MX"/>
               </w:rPr>
             </w:pPr>
+            <w:r>
+              <w:rPr>
+                <w:sz w:val="20"/>
+                <w:lang w:val="es-MX"/>
+              </w:rPr>
+              <w:t>Pide al usuario introducir el valor de p</w:t>
+            </w:r>
+            <w:r>
+              <w:rPr>
+                <w:sz w:val="20"/>
+                <w:lang w:val="es-MX"/>
+              </w:rPr>
+              <w:t xml:space="preserve"> </w:t>
+            </w:r>
           </w:p>
         </w:tc>
         <w:tc>
@@ -946,6 +1134,20 @@
                 <w:lang w:val="es-MX"/>
               </w:rPr>
             </w:pPr>
+            <w:r>
+              <w:rPr>
+                <w:sz w:val="20"/>
+                <w:lang w:val="es-MX"/>
+              </w:rPr>
+              <w:t>p</w:t>
+            </w:r>
+            <w:r>
+              <w:rPr>
+                <w:sz w:val="20"/>
+                <w:lang w:val="es-MX"/>
+              </w:rPr>
+              <w:t>?&gt; [] &lt;- cursor</w:t>
+            </w:r>
           </w:p>
         </w:tc>
       </w:tr>
@@ -970,6 +1172,13 @@
                 <w:lang w:val="es-MX"/>
               </w:rPr>
             </w:pPr>
+            <w:r>
+              <w:rPr>
+                <w:sz w:val="20"/>
+                <w:lang w:val="es-MX"/>
+              </w:rPr>
+              <w:t>5</w:t>
+            </w:r>
           </w:p>
         </w:tc>
         <w:tc>
@@ -990,6 +1199,13 @@
                 <w:lang w:val="es-MX"/>
               </w:rPr>
             </w:pPr>
+            <w:r>
+              <w:rPr>
+                <w:sz w:val="20"/>
+                <w:lang w:val="es-MX"/>
+              </w:rPr>
+              <w:t>X</w:t>
+            </w:r>
           </w:p>
         </w:tc>
         <w:tc>
@@ -1030,6 +1246,13 @@
                 <w:lang w:val="es-MX"/>
               </w:rPr>
             </w:pPr>
+            <w:r>
+              <w:rPr>
+                <w:sz w:val="20"/>
+                <w:lang w:val="es-MX"/>
+              </w:rPr>
+              <w:t>Introduce el valor de x</w:t>
+            </w:r>
           </w:p>
         </w:tc>
         <w:tc>
@@ -1049,6 +1272,13 @@
                 <w:lang w:val="es-MX"/>
               </w:rPr>
             </w:pPr>
+            <w:r>
+              <w:rPr>
+                <w:sz w:val="20"/>
+                <w:lang w:val="es-MX"/>
+              </w:rPr>
+              <w:t>Teclea un número real &gt;= 0 Y &lt;=5</w:t>
+            </w:r>
           </w:p>
         </w:tc>
       </w:tr>
@@ -1073,6 +1303,13 @@
                 <w:lang w:val="es-MX"/>
               </w:rPr>
             </w:pPr>
+            <w:r>
+              <w:rPr>
+                <w:sz w:val="20"/>
+                <w:lang w:val="es-MX"/>
+              </w:rPr>
+              <w:t>6</w:t>
+            </w:r>
           </w:p>
         </w:tc>
         <w:tc>
@@ -1113,6 +1350,13 @@
                 <w:lang w:val="es-MX"/>
               </w:rPr>
             </w:pPr>
+            <w:r>
+              <w:rPr>
+                <w:sz w:val="20"/>
+                <w:lang w:val="es-MX"/>
+              </w:rPr>
+              <w:t>X</w:t>
+            </w:r>
           </w:p>
         </w:tc>
         <w:tc>
@@ -1133,6 +1377,13 @@
                 <w:lang w:val="es-MX"/>
               </w:rPr>
             </w:pPr>
+            <w:r>
+              <w:rPr>
+                <w:sz w:val="20"/>
+                <w:lang w:val="es-MX"/>
+              </w:rPr>
+              <w:t>Pide al usuario introducir el valor de dof</w:t>
+            </w:r>
           </w:p>
         </w:tc>
         <w:tc>
@@ -1152,6 +1403,13 @@
                 <w:lang w:val="es-MX"/>
               </w:rPr>
             </w:pPr>
+            <w:r>
+              <w:rPr>
+                <w:sz w:val="20"/>
+                <w:lang w:val="es-MX"/>
+              </w:rPr>
+              <w:t>dof?&gt; [] &lt;- cursor</w:t>
+            </w:r>
           </w:p>
         </w:tc>
       </w:tr>
@@ -1176,6 +1434,13 @@
                 <w:lang w:val="es-MX"/>
               </w:rPr>
             </w:pPr>
+            <w:r>
+              <w:rPr>
+                <w:sz w:val="20"/>
+                <w:lang w:val="es-MX"/>
+              </w:rPr>
+              <w:t>7</w:t>
+            </w:r>
           </w:p>
         </w:tc>
         <w:tc>
@@ -1196,6 +1461,13 @@
                 <w:lang w:val="es-MX"/>
               </w:rPr>
             </w:pPr>
+            <w:r>
+              <w:rPr>
+                <w:sz w:val="20"/>
+                <w:lang w:val="es-MX"/>
+              </w:rPr>
+              <w:t>X</w:t>
+            </w:r>
           </w:p>
         </w:tc>
         <w:tc>
@@ -1236,6 +1508,13 @@
                 <w:lang w:val="es-MX"/>
               </w:rPr>
             </w:pPr>
+            <w:r>
+              <w:rPr>
+                <w:sz w:val="20"/>
+                <w:lang w:val="es-MX"/>
+              </w:rPr>
+              <w:t>Introduce el valor de dof</w:t>
+            </w:r>
           </w:p>
         </w:tc>
         <w:tc>
@@ -1255,6 +1534,13 @@
                 <w:lang w:val="es-MX"/>
               </w:rPr>
             </w:pPr>
+            <w:r>
+              <w:rPr>
+                <w:sz w:val="20"/>
+                <w:lang w:val="es-MX"/>
+              </w:rPr>
+              <w:t>Teclea un número entero &gt; 0</w:t>
+            </w:r>
           </w:p>
         </w:tc>
       </w:tr>
@@ -1279,6 +1565,13 @@
                 <w:lang w:val="es-MX"/>
               </w:rPr>
             </w:pPr>
+            <w:r>
+              <w:rPr>
+                <w:sz w:val="20"/>
+                <w:lang w:val="es-MX"/>
+              </w:rPr>
+              <w:t>8</w:t>
+            </w:r>
           </w:p>
         </w:tc>
         <w:tc>
@@ -1319,6 +1612,13 @@
                 <w:lang w:val="es-MX"/>
               </w:rPr>
             </w:pPr>
+            <w:r>
+              <w:rPr>
+                <w:sz w:val="20"/>
+                <w:lang w:val="es-MX"/>
+              </w:rPr>
+              <w:t>X</w:t>
+            </w:r>
           </w:p>
         </w:tc>
         <w:tc>
@@ -1339,6 +1639,13 @@
                 <w:lang w:val="es-MX"/>
               </w:rPr>
             </w:pPr>
+            <w:r>
+              <w:rPr>
+                <w:sz w:val="20"/>
+                <w:lang w:val="es-MX"/>
+              </w:rPr>
+              <w:t>Calcula y despliega el resultado de x tal que integrar de 0 a x = p</w:t>
+            </w:r>
           </w:p>
         </w:tc>
         <w:tc>
@@ -1358,6 +1665,58 @@
                 <w:lang w:val="es-MX"/>
               </w:rPr>
             </w:pPr>
+            <w:r>
+              <w:rPr>
+                <w:sz w:val="20"/>
+                <w:lang w:val="es-MX"/>
+              </w:rPr>
+              <w:t>Sigue el formato deseado de:</w:t>
+            </w:r>
+          </w:p>
+          <w:p>
+            <w:pPr>
+              <w:rPr>
+                <w:sz w:val="20"/>
+                <w:lang w:val="es-MX"/>
+              </w:rPr>
+            </w:pPr>
+            <w:r>
+              <w:rPr>
+                <w:sz w:val="20"/>
+                <w:lang w:val="es-MX"/>
+              </w:rPr>
+              <w:t>P = x.xxxxx</w:t>
+            </w:r>
+          </w:p>
+          <w:p>
+            <w:pPr>
+              <w:rPr>
+                <w:sz w:val="20"/>
+                <w:lang w:val="es-MX"/>
+              </w:rPr>
+            </w:pPr>
+            <w:r>
+              <w:rPr>
+                <w:sz w:val="20"/>
+                <w:lang w:val="es-MX"/>
+              </w:rPr>
+              <w:t>Dof = xx</w:t>
+            </w:r>
+          </w:p>
+          <w:p>
+            <w:pPr>
+              <w:rPr>
+                <w:sz w:val="20"/>
+                <w:lang w:val="es-MX"/>
+              </w:rPr>
+            </w:pPr>
+            <w:r>
+              <w:rPr>
+                <w:sz w:val="20"/>
+                <w:lang w:val="es-MX"/>
+              </w:rPr>
+              <w:t>X = x.xxxxx</w:t>
+            </w:r>
           </w:p>
         </w:tc>
       </w:tr>
@@ -1382,6 +1741,13 @@
                 <w:lang w:val="es-MX"/>
               </w:rPr>
             </w:pPr>
+            <w:r>
+              <w:rPr>
+                <w:sz w:val="20"/>
+                <w:lang w:val="es-MX"/>
+              </w:rPr>
+              <w:t>9</w:t>
+            </w:r>
           </w:p>
         </w:tc>
         <w:tc>
@@ -1422,6 +1788,13 @@
                 <w:lang w:val="es-MX"/>
               </w:rPr>
             </w:pPr>
+            <w:r>
+              <w:rPr>
+                <w:sz w:val="20"/>
+                <w:lang w:val="es-MX"/>
+              </w:rPr>
+              <w:t>X</w:t>
+            </w:r>
           </w:p>
         </w:tc>
         <w:tc>
@@ -1442,6 +1815,13 @@
                 <w:lang w:val="es-MX"/>
               </w:rPr>
             </w:pPr>
+            <w:r>
+              <w:rPr>
+                <w:sz w:val="20"/>
+                <w:lang w:val="es-MX"/>
+              </w:rPr>
+              <w:t>Termina el programa</w:t>
+            </w:r>
           </w:p>
         </w:tc>
         <w:tc>
@@ -1461,6 +1841,173 @@
                 <w:lang w:val="es-MX"/>
               </w:rPr>
             </w:pPr>
+          </w:p>
+        </w:tc>
+      </w:tr>
+    </w:tbl>
+    <w:p>
+      <w:pPr>
+        <w:rPr>
+          <w:rFonts w:ascii="Times New Roman" w:hAnsi="Times New Roman"/>
+          <w:szCs w:val="24"/>
+          <w:lang w:val="en-MX"/>
+        </w:rPr>
+      </w:pPr>
+    </w:p>
+    <w:tbl>
+      <w:tblPr>
+        <w:tblW w:w="8928" w:type="dxa"/>
+        <w:tblInd w:w="720" w:type="dxa"/>
+        <w:tblLayout w:type="fixed"/>
+        <w:tblLook w:val="0000" w:firstRow="0" w:lastRow="0" w:firstColumn="0" w:lastColumn="0" w:noHBand="0" w:noVBand="0"/>
+      </w:tblPr>
+      <w:tblGrid>
+        <w:gridCol w:w="622"/>
+        <w:gridCol w:w="720"/>
+        <w:gridCol w:w="900"/>
+        <w:gridCol w:w="2366"/>
+        <w:gridCol w:w="1260"/>
+        <w:gridCol w:w="3060"/>
+      </w:tblGrid>
+      <w:tr>
+        <w:trPr>
+          <w:cantSplit/>
+          <w:trHeight w:val="620"/>
+        </w:trPr>
+        <w:tc>
+          <w:tcPr>
+            <w:tcW w:w="1342" w:type="dxa"/>
+            <w:gridSpan w:val="2"/>
+            <w:tcBorders>
+              <w:top w:val="single" w:sz="6" w:space="0" w:color="auto"/>
+              <w:left w:val="single" w:sz="6" w:space="0" w:color="auto"/>
+              <w:bottom w:val="single" w:sz="6" w:space="0" w:color="auto"/>
+            </w:tcBorders>
+            <w:shd w:val="clear" w:color="auto" w:fill="D9D9D9" w:themeFill="background1" w:themeFillShade="D9"/>
+          </w:tcPr>
+          <w:p>
+            <w:pPr>
+              <w:rPr>
+                <w:b/>
+                <w:sz w:val="20"/>
+              </w:rPr>
+            </w:pPr>
+            <w:r>
+              <w:rPr>
+                <w:b/>
+                <w:sz w:val="20"/>
+              </w:rPr>
+              <w:t>Scenario ID</w:t>
+            </w:r>
+          </w:p>
+        </w:tc>
+        <w:tc>
+          <w:tcPr>
+            <w:tcW w:w="900" w:type="dxa"/>
+            <w:tcBorders>
+              <w:top w:val="single" w:sz="6" w:space="0" w:color="auto"/>
+              <w:left w:val="single" w:sz="6" w:space="0" w:color="auto"/>
+              <w:bottom w:val="single" w:sz="6" w:space="0" w:color="auto"/>
+              <w:right w:val="single" w:sz="6" w:space="0" w:color="auto"/>
+            </w:tcBorders>
+          </w:tcPr>
+          <w:p>
+            <w:pPr>
+              <w:jc w:val="center"/>
+              <w:rPr>
+                <w:b/>
+                <w:sz w:val="20"/>
+              </w:rPr>
+            </w:pPr>
+            <w:r>
+              <w:rPr>
+                <w:b/>
+                <w:sz w:val="20"/>
+              </w:rPr>
+              <w:t>2</w:t>
+            </w:r>
+          </w:p>
+        </w:tc>
+        <w:tc>
+          <w:tcPr>
+            <w:tcW w:w="2366" w:type="dxa"/>
+            <w:tcBorders>
+              <w:top w:val="single" w:sz="6" w:space="0" w:color="auto"/>
+              <w:left w:val="single" w:sz="6" w:space="0" w:color="auto"/>
+              <w:bottom w:val="single" w:sz="6" w:space="0" w:color="auto"/>
+              <w:right w:val="single" w:sz="6" w:space="0" w:color="auto"/>
+            </w:tcBorders>
+            <w:shd w:val="clear" w:color="auto" w:fill="D9D9D9" w:themeFill="background1" w:themeFillShade="D9"/>
+          </w:tcPr>
+          <w:p>
+            <w:pPr>
+              <w:rPr>
+                <w:b/>
+                <w:sz w:val="20"/>
+              </w:rPr>
+            </w:pPr>
+            <w:r>
+              <w:rPr>
+                <w:b/>
+                <w:sz w:val="20"/>
+              </w:rPr>
+              <w:t>Scenario Name</w:t>
+            </w:r>
+          </w:p>
+        </w:tc>
+        <w:tc>
+          <w:tcPr>
+            <w:tcW w:w="4320" w:type="dxa"/>
+            <w:gridSpan w:val="2"/>
+            <w:tcBorders>
+              <w:top w:val="single" w:sz="6" w:space="0" w:color="auto"/>
+              <w:left w:val="single" w:sz="6" w:space="0" w:color="auto"/>
+              <w:bottom w:val="single" w:sz="6" w:space="0" w:color="auto"/>
+              <w:right w:val="single" w:sz="6" w:space="0" w:color="auto"/>
+            </w:tcBorders>
+          </w:tcPr>
+          <w:p>
+            <w:pPr>
+              <w:rPr>
+                <w:sz w:val="20"/>
+              </w:rPr>
+            </w:pPr>
+            <w:proofErr w:type="spellStart"/>
+            <w:r>
+              <w:rPr>
+                <w:sz w:val="20"/>
+              </w:rPr>
+              <w:t>Calcular</w:t>
+            </w:r>
+            <w:proofErr w:type="spellEnd"/>
+            <w:r>
+              <w:rPr>
+                <w:sz w:val="20"/>
+              </w:rPr>
+              <w:t xml:space="preserve"> x para el valor de p dado </w:t>
+            </w:r>
+            <w:proofErr w:type="spellStart"/>
+            <w:r>
+              <w:rPr>
+                <w:sz w:val="20"/>
+              </w:rPr>
+              <w:t>pero</w:t>
+            </w:r>
+            <w:proofErr w:type="spellEnd"/>
+            <w:r>
+              <w:rPr>
+                <w:sz w:val="20"/>
+              </w:rPr>
+              <w:t xml:space="preserve"> se introduce un valor de p </w:t>
+            </w:r>
+            <w:proofErr w:type="spellStart"/>
+            <w:r>
+              <w:rPr>
+                <w:sz w:val="20"/>
+              </w:rPr>
+              <w:t>inválido</w:t>
+            </w:r>
+            <w:proofErr w:type="spellEnd"/>
           </w:p>
         </w:tc>
       </w:tr>
@@ -1470,98 +2017,354 @@
         </w:trPr>
         <w:tc>
           <w:tcPr>
+            <w:tcW w:w="2242" w:type="dxa"/>
+            <w:gridSpan w:val="3"/>
+            <w:tcBorders>
+              <w:top w:val="single" w:sz="6" w:space="0" w:color="auto"/>
+              <w:left w:val="single" w:sz="6" w:space="0" w:color="auto"/>
+              <w:bottom w:val="single" w:sz="6" w:space="0" w:color="auto"/>
+            </w:tcBorders>
+            <w:shd w:val="clear" w:color="auto" w:fill="D9D9D9" w:themeFill="background1" w:themeFillShade="D9"/>
+          </w:tcPr>
+          <w:p>
+            <w:pPr>
+              <w:rPr>
+                <w:b/>
+                <w:sz w:val="20"/>
+              </w:rPr>
+            </w:pPr>
+            <w:r>
+              <w:rPr>
+                <w:b/>
+                <w:sz w:val="20"/>
+              </w:rPr>
+              <w:t>Objective</w:t>
+            </w:r>
+          </w:p>
+        </w:tc>
+        <w:tc>
+          <w:tcPr>
+            <w:tcW w:w="6686" w:type="dxa"/>
+            <w:gridSpan w:val="3"/>
+            <w:tcBorders>
+              <w:top w:val="single" w:sz="6" w:space="0" w:color="auto"/>
+              <w:left w:val="single" w:sz="6" w:space="0" w:color="auto"/>
+              <w:bottom w:val="single" w:sz="6" w:space="0" w:color="auto"/>
+              <w:right w:val="single" w:sz="6" w:space="0" w:color="auto"/>
+            </w:tcBorders>
+          </w:tcPr>
+          <w:p>
+            <w:pPr>
+              <w:rPr>
+                <w:sz w:val="20"/>
+              </w:rPr>
+            </w:pPr>
+            <w:proofErr w:type="spellStart"/>
+            <w:r>
+              <w:rPr>
+                <w:sz w:val="20"/>
+              </w:rPr>
+              <w:t>Ilustrar</w:t>
+            </w:r>
+            <w:proofErr w:type="spellEnd"/>
+            <w:r>
+              <w:rPr>
+                <w:sz w:val="20"/>
+              </w:rPr>
+              <w:t xml:space="preserve"> el </w:t>
+            </w:r>
+            <w:proofErr w:type="spellStart"/>
+            <w:r>
+              <w:rPr>
+                <w:sz w:val="20"/>
+              </w:rPr>
+              <w:t>flujo</w:t>
+            </w:r>
+            <w:proofErr w:type="spellEnd"/>
+            <w:r>
+              <w:rPr>
+                <w:sz w:val="20"/>
+              </w:rPr>
+              <w:t xml:space="preserve"> del </w:t>
+            </w:r>
+            <w:proofErr w:type="spellStart"/>
+            <w:r>
+              <w:rPr>
+                <w:sz w:val="20"/>
+              </w:rPr>
+              <w:t>programa</w:t>
+            </w:r>
+            <w:proofErr w:type="spellEnd"/>
+            <w:r>
+              <w:rPr>
+                <w:sz w:val="20"/>
+              </w:rPr>
+              <w:t xml:space="preserve"> </w:t>
+            </w:r>
+            <w:proofErr w:type="spellStart"/>
+            <w:r>
+              <w:rPr>
+                <w:sz w:val="20"/>
+              </w:rPr>
+              <w:t>cuando</w:t>
+            </w:r>
+            <w:proofErr w:type="spellEnd"/>
+            <w:r>
+              <w:rPr>
+                <w:sz w:val="20"/>
+              </w:rPr>
+              <w:t xml:space="preserve"> se introduce un valor de </w:t>
+            </w:r>
+            <w:r>
+              <w:rPr>
+                <w:sz w:val="20"/>
+              </w:rPr>
+              <w:t xml:space="preserve">p </w:t>
+            </w:r>
+            <w:proofErr w:type="spellStart"/>
+            <w:r>
+              <w:rPr>
+                <w:sz w:val="20"/>
+              </w:rPr>
+              <w:t>inválido</w:t>
+            </w:r>
+            <w:proofErr w:type="spellEnd"/>
+          </w:p>
+        </w:tc>
+      </w:tr>
+      <w:tr>
+        <w:trPr>
+          <w:cantSplit/>
+          <w:trHeight w:val="254"/>
+        </w:trPr>
+        <w:tc>
+          <w:tcPr>
             <w:tcW w:w="622" w:type="dxa"/>
-            <w:tcBorders>
-              <w:top w:val="single" w:sz="6" w:space="0" w:color="auto"/>
-              <w:left w:val="single" w:sz="6" w:space="0" w:color="auto"/>
-              <w:bottom w:val="single" w:sz="6" w:space="0" w:color="auto"/>
-            </w:tcBorders>
-          </w:tcPr>
-          <w:p>
-            <w:pPr>
-              <w:jc w:val="right"/>
-              <w:rPr>
-                <w:sz w:val="20"/>
-                <w:lang w:val="es-MX"/>
-              </w:rPr>
-            </w:pPr>
-          </w:p>
-        </w:tc>
-        <w:tc>
-          <w:tcPr>
-            <w:tcW w:w="720" w:type="dxa"/>
-            <w:tcBorders>
-              <w:top w:val="single" w:sz="6" w:space="0" w:color="auto"/>
-              <w:left w:val="single" w:sz="6" w:space="0" w:color="auto"/>
-              <w:bottom w:val="single" w:sz="6" w:space="0" w:color="auto"/>
-              <w:right w:val="single" w:sz="6" w:space="0" w:color="auto"/>
-            </w:tcBorders>
+            <w:vMerge w:val="restart"/>
+            <w:tcBorders>
+              <w:top w:val="single" w:sz="6" w:space="0" w:color="auto"/>
+              <w:left w:val="single" w:sz="6" w:space="0" w:color="auto"/>
+            </w:tcBorders>
+            <w:shd w:val="clear" w:color="auto" w:fill="D9D9D9" w:themeFill="background1" w:themeFillShade="D9"/>
+          </w:tcPr>
+          <w:p>
+            <w:pPr>
+              <w:rPr>
+                <w:b/>
+                <w:sz w:val="20"/>
+              </w:rPr>
+            </w:pPr>
+            <w:r>
+              <w:rPr>
+                <w:b/>
+                <w:sz w:val="20"/>
+              </w:rPr>
+              <w:t>Step</w:t>
+            </w:r>
+          </w:p>
+        </w:tc>
+        <w:tc>
+          <w:tcPr>
+            <w:tcW w:w="1620" w:type="dxa"/>
+            <w:gridSpan w:val="2"/>
+            <w:tcBorders>
+              <w:top w:val="single" w:sz="6" w:space="0" w:color="auto"/>
+              <w:left w:val="single" w:sz="6" w:space="0" w:color="auto"/>
+              <w:bottom w:val="single" w:sz="6" w:space="0" w:color="auto"/>
+              <w:right w:val="single" w:sz="6" w:space="0" w:color="auto"/>
+            </w:tcBorders>
+            <w:shd w:val="clear" w:color="auto" w:fill="D9D9D9" w:themeFill="background1" w:themeFillShade="D9"/>
           </w:tcPr>
           <w:p>
             <w:pPr>
               <w:jc w:val="center"/>
               <w:rPr>
-                <w:sz w:val="20"/>
-                <w:lang w:val="es-MX"/>
-              </w:rPr>
-            </w:pPr>
-          </w:p>
-        </w:tc>
-        <w:tc>
-          <w:tcPr>
-            <w:tcW w:w="900" w:type="dxa"/>
-            <w:tcBorders>
-              <w:top w:val="single" w:sz="6" w:space="0" w:color="auto"/>
-              <w:left w:val="single" w:sz="6" w:space="0" w:color="auto"/>
-              <w:bottom w:val="single" w:sz="6" w:space="0" w:color="auto"/>
-              <w:right w:val="single" w:sz="6" w:space="0" w:color="auto"/>
-            </w:tcBorders>
-          </w:tcPr>
-          <w:p>
-            <w:pPr>
-              <w:jc w:val="center"/>
-              <w:rPr>
-                <w:sz w:val="20"/>
-                <w:lang w:val="es-MX"/>
-              </w:rPr>
-            </w:pPr>
+                <w:b/>
+                <w:sz w:val="20"/>
+              </w:rPr>
+            </w:pPr>
+            <w:r>
+              <w:rPr>
+                <w:b/>
+                <w:sz w:val="20"/>
+              </w:rPr>
+              <w:t>Source</w:t>
+            </w:r>
           </w:p>
         </w:tc>
         <w:tc>
           <w:tcPr>
             <w:tcW w:w="3626" w:type="dxa"/>
             <w:gridSpan w:val="2"/>
-            <w:tcBorders>
-              <w:top w:val="single" w:sz="6" w:space="0" w:color="auto"/>
-              <w:left w:val="single" w:sz="6" w:space="0" w:color="auto"/>
-              <w:bottom w:val="single" w:sz="6" w:space="0" w:color="auto"/>
-              <w:right w:val="single" w:sz="6" w:space="0" w:color="auto"/>
-            </w:tcBorders>
-          </w:tcPr>
-          <w:p>
-            <w:pPr>
-              <w:rPr>
-                <w:sz w:val="20"/>
-                <w:lang w:val="es-MX"/>
-              </w:rPr>
-            </w:pPr>
+            <w:vMerge w:val="restart"/>
+            <w:tcBorders>
+              <w:top w:val="single" w:sz="6" w:space="0" w:color="auto"/>
+              <w:left w:val="single" w:sz="6" w:space="0" w:color="auto"/>
+              <w:right w:val="single" w:sz="6" w:space="0" w:color="auto"/>
+            </w:tcBorders>
+            <w:shd w:val="clear" w:color="auto" w:fill="D9D9D9" w:themeFill="background1" w:themeFillShade="D9"/>
+          </w:tcPr>
+          <w:p>
+            <w:pPr>
+              <w:rPr>
+                <w:b/>
+                <w:sz w:val="20"/>
+              </w:rPr>
+            </w:pPr>
+            <w:r>
+              <w:rPr>
+                <w:b/>
+                <w:sz w:val="20"/>
+              </w:rPr>
+              <w:t>Action</w:t>
+            </w:r>
           </w:p>
         </w:tc>
         <w:tc>
           <w:tcPr>
             <w:tcW w:w="3060" w:type="dxa"/>
-            <w:tcBorders>
-              <w:top w:val="single" w:sz="6" w:space="0" w:color="auto"/>
-              <w:left w:val="single" w:sz="6" w:space="0" w:color="auto"/>
-              <w:bottom w:val="single" w:sz="6" w:space="0" w:color="auto"/>
-              <w:right w:val="single" w:sz="6" w:space="0" w:color="auto"/>
-            </w:tcBorders>
-          </w:tcPr>
-          <w:p>
-            <w:pPr>
-              <w:rPr>
-                <w:sz w:val="20"/>
-                <w:lang w:val="es-MX"/>
+            <w:vMerge w:val="restart"/>
+            <w:tcBorders>
+              <w:top w:val="single" w:sz="6" w:space="0" w:color="auto"/>
+              <w:left w:val="single" w:sz="6" w:space="0" w:color="auto"/>
+              <w:right w:val="single" w:sz="6" w:space="0" w:color="auto"/>
+            </w:tcBorders>
+            <w:shd w:val="clear" w:color="auto" w:fill="D9D9D9" w:themeFill="background1" w:themeFillShade="D9"/>
+          </w:tcPr>
+          <w:p>
+            <w:pPr>
+              <w:rPr>
+                <w:b/>
+                <w:sz w:val="20"/>
+              </w:rPr>
+            </w:pPr>
+            <w:r>
+              <w:rPr>
+                <w:b/>
+                <w:sz w:val="20"/>
+              </w:rPr>
+              <w:t>Values / Messages / Comments</w:t>
+            </w:r>
+          </w:p>
+        </w:tc>
+      </w:tr>
+      <w:tr>
+        <w:trPr>
+          <w:cantSplit/>
+          <w:trHeight w:val="253"/>
+        </w:trPr>
+        <w:tc>
+          <w:tcPr>
+            <w:tcW w:w="622" w:type="dxa"/>
+            <w:vMerge/>
+            <w:tcBorders>
+              <w:left w:val="single" w:sz="6" w:space="0" w:color="auto"/>
+              <w:bottom w:val="single" w:sz="6" w:space="0" w:color="auto"/>
+            </w:tcBorders>
+            <w:shd w:val="clear" w:color="auto" w:fill="D9D9D9" w:themeFill="background1" w:themeFillShade="D9"/>
+          </w:tcPr>
+          <w:p>
+            <w:pPr>
+              <w:rPr>
+                <w:b/>
+                <w:sz w:val="20"/>
+              </w:rPr>
+            </w:pPr>
+          </w:p>
+        </w:tc>
+        <w:tc>
+          <w:tcPr>
+            <w:tcW w:w="720" w:type="dxa"/>
+            <w:tcBorders>
+              <w:top w:val="single" w:sz="6" w:space="0" w:color="auto"/>
+              <w:left w:val="single" w:sz="6" w:space="0" w:color="auto"/>
+              <w:bottom w:val="single" w:sz="6" w:space="0" w:color="auto"/>
+              <w:right w:val="single" w:sz="6" w:space="0" w:color="auto"/>
+            </w:tcBorders>
+            <w:shd w:val="clear" w:color="auto" w:fill="D9D9D9" w:themeFill="background1" w:themeFillShade="D9"/>
+          </w:tcPr>
+          <w:p>
+            <w:pPr>
+              <w:jc w:val="center"/>
+              <w:rPr>
+                <w:b/>
+                <w:sz w:val="20"/>
+              </w:rPr>
+            </w:pPr>
+            <w:r>
+              <w:rPr>
+                <w:b/>
+                <w:sz w:val="20"/>
+              </w:rPr>
+              <w:t>User</w:t>
+            </w:r>
+          </w:p>
+        </w:tc>
+        <w:tc>
+          <w:tcPr>
+            <w:tcW w:w="900" w:type="dxa"/>
+            <w:tcBorders>
+              <w:top w:val="single" w:sz="6" w:space="0" w:color="auto"/>
+              <w:left w:val="single" w:sz="6" w:space="0" w:color="auto"/>
+              <w:bottom w:val="single" w:sz="6" w:space="0" w:color="auto"/>
+              <w:right w:val="single" w:sz="6" w:space="0" w:color="auto"/>
+            </w:tcBorders>
+            <w:shd w:val="clear" w:color="auto" w:fill="D9D9D9" w:themeFill="background1" w:themeFillShade="D9"/>
+          </w:tcPr>
+          <w:p>
+            <w:pPr>
+              <w:jc w:val="center"/>
+              <w:rPr>
+                <w:b/>
+                <w:sz w:val="20"/>
+              </w:rPr>
+            </w:pPr>
+            <w:r>
+              <w:rPr>
+                <w:b/>
+                <w:sz w:val="20"/>
+              </w:rPr>
+              <w:t>System</w:t>
+            </w:r>
+          </w:p>
+        </w:tc>
+        <w:tc>
+          <w:tcPr>
+            <w:tcW w:w="3626" w:type="dxa"/>
+            <w:gridSpan w:val="2"/>
+            <w:vMerge/>
+            <w:tcBorders>
+              <w:left w:val="single" w:sz="6" w:space="0" w:color="auto"/>
+              <w:bottom w:val="single" w:sz="6" w:space="0" w:color="auto"/>
+              <w:right w:val="single" w:sz="6" w:space="0" w:color="auto"/>
+            </w:tcBorders>
+            <w:shd w:val="clear" w:color="auto" w:fill="D9D9D9" w:themeFill="background1" w:themeFillShade="D9"/>
+          </w:tcPr>
+          <w:p>
+            <w:pPr>
+              <w:rPr>
+                <w:b/>
+                <w:sz w:val="20"/>
+              </w:rPr>
+            </w:pPr>
+          </w:p>
+        </w:tc>
+        <w:tc>
+          <w:tcPr>
+            <w:tcW w:w="3060" w:type="dxa"/>
+            <w:vMerge/>
+            <w:tcBorders>
+              <w:left w:val="single" w:sz="6" w:space="0" w:color="auto"/>
+              <w:bottom w:val="single" w:sz="6" w:space="0" w:color="auto"/>
+              <w:right w:val="single" w:sz="6" w:space="0" w:color="auto"/>
+            </w:tcBorders>
+            <w:shd w:val="clear" w:color="auto" w:fill="D9D9D9" w:themeFill="background1" w:themeFillShade="D9"/>
+          </w:tcPr>
+          <w:p>
+            <w:pPr>
+              <w:rPr>
+                <w:b/>
+                <w:sz w:val="20"/>
               </w:rPr>
             </w:pPr>
           </w:p>
@@ -1585,9 +2388,14 @@
               <w:jc w:val="right"/>
               <w:rPr>
                 <w:sz w:val="20"/>
-                <w:lang w:val="es-MX"/>
-              </w:rPr>
-            </w:pPr>
+              </w:rPr>
+            </w:pPr>
+            <w:r>
+              <w:rPr>
+                <w:sz w:val="20"/>
+              </w:rPr>
+              <w:t>1</w:t>
+            </w:r>
           </w:p>
         </w:tc>
         <w:tc>
@@ -1605,9 +2413,14 @@
               <w:jc w:val="center"/>
               <w:rPr>
                 <w:sz w:val="20"/>
-                <w:lang w:val="es-MX"/>
-              </w:rPr>
-            </w:pPr>
+              </w:rPr>
+            </w:pPr>
+            <w:r>
+              <w:rPr>
+                <w:sz w:val="20"/>
+              </w:rPr>
+              <w:t>X</w:t>
+            </w:r>
           </w:p>
         </w:tc>
         <w:tc>
@@ -1625,7 +2438,6 @@
               <w:jc w:val="center"/>
               <w:rPr>
                 <w:sz w:val="20"/>
-                <w:lang w:val="es-MX"/>
               </w:rPr>
             </w:pPr>
           </w:p>
@@ -1648,6 +2460,13 @@
                 <w:lang w:val="es-MX"/>
               </w:rPr>
             </w:pPr>
+            <w:r>
+              <w:rPr>
+                <w:sz w:val="20"/>
+                <w:lang w:val="es-MX"/>
+              </w:rPr>
+              <w:t>Ejecuta el programa</w:t>
+            </w:r>
           </w:p>
         </w:tc>
         <w:tc>
@@ -1691,6 +2510,13 @@
                 <w:lang w:val="es-MX"/>
               </w:rPr>
             </w:pPr>
+            <w:r>
+              <w:rPr>
+                <w:sz w:val="20"/>
+                <w:lang w:val="es-MX"/>
+              </w:rPr>
+              <w:t>2</w:t>
+            </w:r>
           </w:p>
         </w:tc>
         <w:tc>
@@ -1731,6 +2557,13 @@
                 <w:lang w:val="es-MX"/>
               </w:rPr>
             </w:pPr>
+            <w:r>
+              <w:rPr>
+                <w:sz w:val="20"/>
+                <w:lang w:val="es-MX"/>
+              </w:rPr>
+              <w:t>X</w:t>
+            </w:r>
           </w:p>
         </w:tc>
         <w:tc>
@@ -1751,6 +2584,1331 @@
                 <w:lang w:val="es-MX"/>
               </w:rPr>
             </w:pPr>
+            <w:r>
+              <w:rPr>
+                <w:sz w:val="20"/>
+                <w:lang w:val="es-MX"/>
+              </w:rPr>
+              <w:t xml:space="preserve">Introduce la funcionalidad del programa </w:t>
+            </w:r>
+          </w:p>
+        </w:tc>
+        <w:tc>
+          <w:tcPr>
+            <w:tcW w:w="3060" w:type="dxa"/>
+            <w:tcBorders>
+              <w:top w:val="single" w:sz="6" w:space="0" w:color="auto"/>
+              <w:left w:val="single" w:sz="6" w:space="0" w:color="auto"/>
+              <w:bottom w:val="single" w:sz="6" w:space="0" w:color="auto"/>
+              <w:right w:val="single" w:sz="6" w:space="0" w:color="auto"/>
+            </w:tcBorders>
+          </w:tcPr>
+          <w:p>
+            <w:pPr>
+              <w:rPr>
+                <w:sz w:val="20"/>
+                <w:lang w:val="es-MX"/>
+              </w:rPr>
+            </w:pPr>
+            <w:r>
+              <w:rPr>
+                <w:sz w:val="20"/>
+                <w:lang w:val="es-MX"/>
+              </w:rPr>
+              <w:t>Este programa calcula el valor de x tal que integrar de 0 a x la distribución t con dof grados de libertad nos da p.</w:t>
+            </w:r>
+          </w:p>
+        </w:tc>
+      </w:tr>
+      <w:tr>
+        <w:trPr>
+          <w:cantSplit/>
+        </w:trPr>
+        <w:tc>
+          <w:tcPr>
+            <w:tcW w:w="622" w:type="dxa"/>
+            <w:tcBorders>
+              <w:top w:val="single" w:sz="6" w:space="0" w:color="auto"/>
+              <w:left w:val="single" w:sz="6" w:space="0" w:color="auto"/>
+              <w:bottom w:val="single" w:sz="6" w:space="0" w:color="auto"/>
+            </w:tcBorders>
+          </w:tcPr>
+          <w:p>
+            <w:pPr>
+              <w:jc w:val="right"/>
+              <w:rPr>
+                <w:sz w:val="20"/>
+                <w:lang w:val="es-MX"/>
+              </w:rPr>
+            </w:pPr>
+            <w:r>
+              <w:rPr>
+                <w:sz w:val="20"/>
+                <w:lang w:val="es-MX"/>
+              </w:rPr>
+              <w:t>3</w:t>
+            </w:r>
+          </w:p>
+        </w:tc>
+        <w:tc>
+          <w:tcPr>
+            <w:tcW w:w="720" w:type="dxa"/>
+            <w:tcBorders>
+              <w:top w:val="single" w:sz="6" w:space="0" w:color="auto"/>
+              <w:left w:val="single" w:sz="6" w:space="0" w:color="auto"/>
+              <w:bottom w:val="single" w:sz="6" w:space="0" w:color="auto"/>
+              <w:right w:val="single" w:sz="6" w:space="0" w:color="auto"/>
+            </w:tcBorders>
+          </w:tcPr>
+          <w:p>
+            <w:pPr>
+              <w:jc w:val="center"/>
+              <w:rPr>
+                <w:sz w:val="20"/>
+                <w:lang w:val="es-MX"/>
+              </w:rPr>
+            </w:pPr>
+          </w:p>
+        </w:tc>
+        <w:tc>
+          <w:tcPr>
+            <w:tcW w:w="900" w:type="dxa"/>
+            <w:tcBorders>
+              <w:top w:val="single" w:sz="6" w:space="0" w:color="auto"/>
+              <w:left w:val="single" w:sz="6" w:space="0" w:color="auto"/>
+              <w:bottom w:val="single" w:sz="6" w:space="0" w:color="auto"/>
+              <w:right w:val="single" w:sz="6" w:space="0" w:color="auto"/>
+            </w:tcBorders>
+          </w:tcPr>
+          <w:p>
+            <w:pPr>
+              <w:jc w:val="center"/>
+              <w:rPr>
+                <w:sz w:val="20"/>
+                <w:lang w:val="es-MX"/>
+              </w:rPr>
+            </w:pPr>
+            <w:r>
+              <w:rPr>
+                <w:sz w:val="20"/>
+                <w:lang w:val="es-MX"/>
+              </w:rPr>
+              <w:t>X</w:t>
+            </w:r>
+          </w:p>
+        </w:tc>
+        <w:tc>
+          <w:tcPr>
+            <w:tcW w:w="3626" w:type="dxa"/>
+            <w:gridSpan w:val="2"/>
+            <w:tcBorders>
+              <w:top w:val="single" w:sz="6" w:space="0" w:color="auto"/>
+              <w:left w:val="single" w:sz="6" w:space="0" w:color="auto"/>
+              <w:bottom w:val="single" w:sz="6" w:space="0" w:color="auto"/>
+              <w:right w:val="single" w:sz="6" w:space="0" w:color="auto"/>
+            </w:tcBorders>
+          </w:tcPr>
+          <w:p>
+            <w:pPr>
+              <w:rPr>
+                <w:sz w:val="20"/>
+                <w:lang w:val="es-MX"/>
+              </w:rPr>
+            </w:pPr>
+            <w:r>
+              <w:rPr>
+                <w:sz w:val="20"/>
+                <w:lang w:val="es-MX"/>
+              </w:rPr>
+              <w:t>Pide al usuario introducir los valores que se le piden</w:t>
+            </w:r>
+          </w:p>
+        </w:tc>
+        <w:tc>
+          <w:tcPr>
+            <w:tcW w:w="3060" w:type="dxa"/>
+            <w:tcBorders>
+              <w:top w:val="single" w:sz="6" w:space="0" w:color="auto"/>
+              <w:left w:val="single" w:sz="6" w:space="0" w:color="auto"/>
+              <w:bottom w:val="single" w:sz="6" w:space="0" w:color="auto"/>
+              <w:right w:val="single" w:sz="6" w:space="0" w:color="auto"/>
+            </w:tcBorders>
+          </w:tcPr>
+          <w:p>
+            <w:pPr>
+              <w:rPr>
+                <w:sz w:val="20"/>
+                <w:lang w:val="es-MX"/>
+              </w:rPr>
+            </w:pPr>
+            <w:r>
+              <w:rPr>
+                <w:sz w:val="20"/>
+                <w:lang w:val="es-MX"/>
+              </w:rPr>
+              <w:t>Por favor, introduce los valores que se te pide.</w:t>
+            </w:r>
+          </w:p>
+          <w:p>
+            <w:pPr>
+              <w:rPr>
+                <w:sz w:val="20"/>
+                <w:lang w:val="es-MX"/>
+              </w:rPr>
+            </w:pPr>
+          </w:p>
+        </w:tc>
+      </w:tr>
+      <w:tr>
+        <w:trPr>
+          <w:cantSplit/>
+        </w:trPr>
+        <w:tc>
+          <w:tcPr>
+            <w:tcW w:w="622" w:type="dxa"/>
+            <w:tcBorders>
+              <w:top w:val="single" w:sz="6" w:space="0" w:color="auto"/>
+              <w:left w:val="single" w:sz="6" w:space="0" w:color="auto"/>
+              <w:bottom w:val="single" w:sz="6" w:space="0" w:color="auto"/>
+            </w:tcBorders>
+          </w:tcPr>
+          <w:p>
+            <w:pPr>
+              <w:jc w:val="right"/>
+              <w:rPr>
+                <w:sz w:val="20"/>
+                <w:lang w:val="es-MX"/>
+              </w:rPr>
+            </w:pPr>
+            <w:r>
+              <w:rPr>
+                <w:sz w:val="20"/>
+                <w:lang w:val="es-MX"/>
+              </w:rPr>
+              <w:t>4</w:t>
+            </w:r>
+          </w:p>
+        </w:tc>
+        <w:tc>
+          <w:tcPr>
+            <w:tcW w:w="720" w:type="dxa"/>
+            <w:tcBorders>
+              <w:top w:val="single" w:sz="6" w:space="0" w:color="auto"/>
+              <w:left w:val="single" w:sz="6" w:space="0" w:color="auto"/>
+              <w:bottom w:val="single" w:sz="6" w:space="0" w:color="auto"/>
+              <w:right w:val="single" w:sz="6" w:space="0" w:color="auto"/>
+            </w:tcBorders>
+          </w:tcPr>
+          <w:p>
+            <w:pPr>
+              <w:jc w:val="center"/>
+              <w:rPr>
+                <w:sz w:val="20"/>
+                <w:lang w:val="es-MX"/>
+              </w:rPr>
+            </w:pPr>
+          </w:p>
+        </w:tc>
+        <w:tc>
+          <w:tcPr>
+            <w:tcW w:w="900" w:type="dxa"/>
+            <w:tcBorders>
+              <w:top w:val="single" w:sz="6" w:space="0" w:color="auto"/>
+              <w:left w:val="single" w:sz="6" w:space="0" w:color="auto"/>
+              <w:bottom w:val="single" w:sz="6" w:space="0" w:color="auto"/>
+              <w:right w:val="single" w:sz="6" w:space="0" w:color="auto"/>
+            </w:tcBorders>
+          </w:tcPr>
+          <w:p>
+            <w:pPr>
+              <w:jc w:val="center"/>
+              <w:rPr>
+                <w:sz w:val="20"/>
+                <w:lang w:val="es-MX"/>
+              </w:rPr>
+            </w:pPr>
+            <w:r>
+              <w:rPr>
+                <w:sz w:val="20"/>
+                <w:lang w:val="es-MX"/>
+              </w:rPr>
+              <w:t>X</w:t>
+            </w:r>
+          </w:p>
+        </w:tc>
+        <w:tc>
+          <w:tcPr>
+            <w:tcW w:w="3626" w:type="dxa"/>
+            <w:gridSpan w:val="2"/>
+            <w:tcBorders>
+              <w:top w:val="single" w:sz="6" w:space="0" w:color="auto"/>
+              <w:left w:val="single" w:sz="6" w:space="0" w:color="auto"/>
+              <w:bottom w:val="single" w:sz="6" w:space="0" w:color="auto"/>
+              <w:right w:val="single" w:sz="6" w:space="0" w:color="auto"/>
+            </w:tcBorders>
+          </w:tcPr>
+          <w:p>
+            <w:pPr>
+              <w:rPr>
+                <w:sz w:val="20"/>
+                <w:lang w:val="es-MX"/>
+              </w:rPr>
+            </w:pPr>
+            <w:r>
+              <w:rPr>
+                <w:sz w:val="20"/>
+                <w:lang w:val="es-MX"/>
+              </w:rPr>
+              <w:t xml:space="preserve">Pide al usuario introducir el valor de </w:t>
+            </w:r>
+            <w:r>
+              <w:rPr>
+                <w:sz w:val="20"/>
+                <w:lang w:val="es-MX"/>
+              </w:rPr>
+              <w:t>p</w:t>
+            </w:r>
+          </w:p>
+        </w:tc>
+        <w:tc>
+          <w:tcPr>
+            <w:tcW w:w="3060" w:type="dxa"/>
+            <w:tcBorders>
+              <w:top w:val="single" w:sz="6" w:space="0" w:color="auto"/>
+              <w:left w:val="single" w:sz="6" w:space="0" w:color="auto"/>
+              <w:bottom w:val="single" w:sz="6" w:space="0" w:color="auto"/>
+              <w:right w:val="single" w:sz="6" w:space="0" w:color="auto"/>
+            </w:tcBorders>
+          </w:tcPr>
+          <w:p>
+            <w:pPr>
+              <w:rPr>
+                <w:sz w:val="20"/>
+                <w:lang w:val="es-MX"/>
+              </w:rPr>
+            </w:pPr>
+            <w:r>
+              <w:rPr>
+                <w:sz w:val="20"/>
+                <w:lang w:val="es-MX"/>
+              </w:rPr>
+              <w:t>p</w:t>
+            </w:r>
+            <w:r>
+              <w:rPr>
+                <w:sz w:val="20"/>
+                <w:lang w:val="es-MX"/>
+              </w:rPr>
+              <w:t>?&gt; [] &lt;- cursor</w:t>
+            </w:r>
+          </w:p>
+        </w:tc>
+      </w:tr>
+      <w:tr>
+        <w:trPr>
+          <w:cantSplit/>
+        </w:trPr>
+        <w:tc>
+          <w:tcPr>
+            <w:tcW w:w="622" w:type="dxa"/>
+            <w:tcBorders>
+              <w:top w:val="single" w:sz="6" w:space="0" w:color="auto"/>
+              <w:left w:val="single" w:sz="6" w:space="0" w:color="auto"/>
+              <w:bottom w:val="single" w:sz="6" w:space="0" w:color="auto"/>
+            </w:tcBorders>
+          </w:tcPr>
+          <w:p>
+            <w:pPr>
+              <w:jc w:val="right"/>
+              <w:rPr>
+                <w:sz w:val="20"/>
+                <w:lang w:val="es-MX"/>
+              </w:rPr>
+            </w:pPr>
+            <w:r>
+              <w:rPr>
+                <w:sz w:val="20"/>
+                <w:lang w:val="es-MX"/>
+              </w:rPr>
+              <w:t>5</w:t>
+            </w:r>
+          </w:p>
+        </w:tc>
+        <w:tc>
+          <w:tcPr>
+            <w:tcW w:w="720" w:type="dxa"/>
+            <w:tcBorders>
+              <w:top w:val="single" w:sz="6" w:space="0" w:color="auto"/>
+              <w:left w:val="single" w:sz="6" w:space="0" w:color="auto"/>
+              <w:bottom w:val="single" w:sz="6" w:space="0" w:color="auto"/>
+              <w:right w:val="single" w:sz="6" w:space="0" w:color="auto"/>
+            </w:tcBorders>
+          </w:tcPr>
+          <w:p>
+            <w:pPr>
+              <w:jc w:val="center"/>
+              <w:rPr>
+                <w:sz w:val="20"/>
+                <w:lang w:val="es-MX"/>
+              </w:rPr>
+            </w:pPr>
+            <w:r>
+              <w:rPr>
+                <w:sz w:val="20"/>
+                <w:lang w:val="es-MX"/>
+              </w:rPr>
+              <w:t>X</w:t>
+            </w:r>
+          </w:p>
+        </w:tc>
+        <w:tc>
+          <w:tcPr>
+            <w:tcW w:w="900" w:type="dxa"/>
+            <w:tcBorders>
+              <w:top w:val="single" w:sz="6" w:space="0" w:color="auto"/>
+              <w:left w:val="single" w:sz="6" w:space="0" w:color="auto"/>
+              <w:bottom w:val="single" w:sz="6" w:space="0" w:color="auto"/>
+              <w:right w:val="single" w:sz="6" w:space="0" w:color="auto"/>
+            </w:tcBorders>
+          </w:tcPr>
+          <w:p>
+            <w:pPr>
+              <w:jc w:val="center"/>
+              <w:rPr>
+                <w:sz w:val="20"/>
+                <w:lang w:val="es-MX"/>
+              </w:rPr>
+            </w:pPr>
+          </w:p>
+        </w:tc>
+        <w:tc>
+          <w:tcPr>
+            <w:tcW w:w="3626" w:type="dxa"/>
+            <w:gridSpan w:val="2"/>
+            <w:tcBorders>
+              <w:top w:val="single" w:sz="6" w:space="0" w:color="auto"/>
+              <w:left w:val="single" w:sz="6" w:space="0" w:color="auto"/>
+              <w:bottom w:val="single" w:sz="6" w:space="0" w:color="auto"/>
+              <w:right w:val="single" w:sz="6" w:space="0" w:color="auto"/>
+            </w:tcBorders>
+          </w:tcPr>
+          <w:p>
+            <w:pPr>
+              <w:rPr>
+                <w:sz w:val="20"/>
+                <w:lang w:val="es-MX"/>
+              </w:rPr>
+            </w:pPr>
+            <w:r>
+              <w:rPr>
+                <w:sz w:val="20"/>
+                <w:lang w:val="es-MX"/>
+              </w:rPr>
+              <w:t xml:space="preserve">Introduce el valor de </w:t>
+            </w:r>
+            <w:r>
+              <w:rPr>
+                <w:sz w:val="20"/>
+                <w:lang w:val="es-MX"/>
+              </w:rPr>
+              <w:t>p</w:t>
+            </w:r>
+          </w:p>
+        </w:tc>
+        <w:tc>
+          <w:tcPr>
+            <w:tcW w:w="3060" w:type="dxa"/>
+            <w:tcBorders>
+              <w:top w:val="single" w:sz="6" w:space="0" w:color="auto"/>
+              <w:left w:val="single" w:sz="6" w:space="0" w:color="auto"/>
+              <w:bottom w:val="single" w:sz="6" w:space="0" w:color="auto"/>
+              <w:right w:val="single" w:sz="6" w:space="0" w:color="auto"/>
+            </w:tcBorders>
+          </w:tcPr>
+          <w:p>
+            <w:pPr>
+              <w:rPr>
+                <w:sz w:val="20"/>
+                <w:lang w:val="es-MX"/>
+              </w:rPr>
+            </w:pPr>
+            <w:r>
+              <w:rPr>
+                <w:sz w:val="20"/>
+                <w:lang w:val="es-MX"/>
+              </w:rPr>
+              <w:t xml:space="preserve">Teclea </w:t>
+            </w:r>
+            <w:r>
+              <w:rPr>
+                <w:sz w:val="20"/>
+                <w:lang w:val="es-MX"/>
+              </w:rPr>
+              <w:t>algo que no es un número real entre 0 y 0.5</w:t>
+            </w:r>
+          </w:p>
+        </w:tc>
+      </w:tr>
+      <w:tr>
+        <w:trPr>
+          <w:cantSplit/>
+        </w:trPr>
+        <w:tc>
+          <w:tcPr>
+            <w:tcW w:w="622" w:type="dxa"/>
+            <w:tcBorders>
+              <w:top w:val="single" w:sz="6" w:space="0" w:color="auto"/>
+              <w:left w:val="single" w:sz="6" w:space="0" w:color="auto"/>
+              <w:bottom w:val="single" w:sz="6" w:space="0" w:color="auto"/>
+            </w:tcBorders>
+          </w:tcPr>
+          <w:p>
+            <w:pPr>
+              <w:jc w:val="right"/>
+              <w:rPr>
+                <w:sz w:val="20"/>
+                <w:lang w:val="es-MX"/>
+              </w:rPr>
+            </w:pPr>
+            <w:r>
+              <w:rPr>
+                <w:sz w:val="20"/>
+                <w:lang w:val="es-MX"/>
+              </w:rPr>
+              <w:t>6</w:t>
+            </w:r>
+          </w:p>
+        </w:tc>
+        <w:tc>
+          <w:tcPr>
+            <w:tcW w:w="720" w:type="dxa"/>
+            <w:tcBorders>
+              <w:top w:val="single" w:sz="6" w:space="0" w:color="auto"/>
+              <w:left w:val="single" w:sz="6" w:space="0" w:color="auto"/>
+              <w:bottom w:val="single" w:sz="6" w:space="0" w:color="auto"/>
+              <w:right w:val="single" w:sz="6" w:space="0" w:color="auto"/>
+            </w:tcBorders>
+          </w:tcPr>
+          <w:p>
+            <w:pPr>
+              <w:jc w:val="center"/>
+              <w:rPr>
+                <w:sz w:val="20"/>
+                <w:lang w:val="es-MX"/>
+              </w:rPr>
+            </w:pPr>
+          </w:p>
+        </w:tc>
+        <w:tc>
+          <w:tcPr>
+            <w:tcW w:w="900" w:type="dxa"/>
+            <w:tcBorders>
+              <w:top w:val="single" w:sz="6" w:space="0" w:color="auto"/>
+              <w:left w:val="single" w:sz="6" w:space="0" w:color="auto"/>
+              <w:bottom w:val="single" w:sz="6" w:space="0" w:color="auto"/>
+              <w:right w:val="single" w:sz="6" w:space="0" w:color="auto"/>
+            </w:tcBorders>
+          </w:tcPr>
+          <w:p>
+            <w:pPr>
+              <w:jc w:val="center"/>
+              <w:rPr>
+                <w:sz w:val="20"/>
+                <w:lang w:val="es-MX"/>
+              </w:rPr>
+            </w:pPr>
+            <w:r>
+              <w:rPr>
+                <w:sz w:val="20"/>
+                <w:lang w:val="es-MX"/>
+              </w:rPr>
+              <w:t>X</w:t>
+            </w:r>
+          </w:p>
+        </w:tc>
+        <w:tc>
+          <w:tcPr>
+            <w:tcW w:w="3626" w:type="dxa"/>
+            <w:gridSpan w:val="2"/>
+            <w:tcBorders>
+              <w:top w:val="single" w:sz="6" w:space="0" w:color="auto"/>
+              <w:left w:val="single" w:sz="6" w:space="0" w:color="auto"/>
+              <w:bottom w:val="single" w:sz="6" w:space="0" w:color="auto"/>
+              <w:right w:val="single" w:sz="6" w:space="0" w:color="auto"/>
+            </w:tcBorders>
+          </w:tcPr>
+          <w:p>
+            <w:pPr>
+              <w:rPr>
+                <w:sz w:val="20"/>
+                <w:lang w:val="es-MX"/>
+              </w:rPr>
+            </w:pPr>
+            <w:r>
+              <w:rPr>
+                <w:sz w:val="20"/>
+                <w:lang w:val="es-MX"/>
+              </w:rPr>
+              <w:t>Despliega un mensaje de error</w:t>
+            </w:r>
+          </w:p>
+        </w:tc>
+        <w:tc>
+          <w:tcPr>
+            <w:tcW w:w="3060" w:type="dxa"/>
+            <w:tcBorders>
+              <w:top w:val="single" w:sz="6" w:space="0" w:color="auto"/>
+              <w:left w:val="single" w:sz="6" w:space="0" w:color="auto"/>
+              <w:bottom w:val="single" w:sz="6" w:space="0" w:color="auto"/>
+              <w:right w:val="single" w:sz="6" w:space="0" w:color="auto"/>
+            </w:tcBorders>
+          </w:tcPr>
+          <w:p>
+            <w:pPr>
+              <w:rPr>
+                <w:sz w:val="20"/>
+                <w:lang w:val="es-MX"/>
+              </w:rPr>
+            </w:pPr>
+            <w:r>
+              <w:rPr>
+                <w:sz w:val="20"/>
+                <w:lang w:val="es-MX"/>
+              </w:rPr>
+              <w:t xml:space="preserve">ERROR: el valor de </w:t>
+            </w:r>
+            <w:r>
+              <w:rPr>
+                <w:sz w:val="20"/>
+                <w:lang w:val="es-MX"/>
+              </w:rPr>
+              <w:t>p</w:t>
+            </w:r>
+            <w:r>
+              <w:rPr>
+                <w:sz w:val="20"/>
+                <w:lang w:val="es-MX"/>
+              </w:rPr>
+              <w:t xml:space="preserve"> debe ser un número real </w:t>
+            </w:r>
+            <w:r>
+              <w:rPr>
+                <w:sz w:val="20"/>
+                <w:lang w:val="es-MX"/>
+              </w:rPr>
+              <w:t>entre 0 y 0.5</w:t>
+            </w:r>
+          </w:p>
+        </w:tc>
+      </w:tr>
+      <w:tr>
+        <w:trPr>
+          <w:cantSplit/>
+        </w:trPr>
+        <w:tc>
+          <w:tcPr>
+            <w:tcW w:w="622" w:type="dxa"/>
+            <w:tcBorders>
+              <w:top w:val="single" w:sz="6" w:space="0" w:color="auto"/>
+              <w:left w:val="single" w:sz="6" w:space="0" w:color="auto"/>
+              <w:bottom w:val="single" w:sz="6" w:space="0" w:color="auto"/>
+            </w:tcBorders>
+          </w:tcPr>
+          <w:p>
+            <w:pPr>
+              <w:jc w:val="right"/>
+              <w:rPr>
+                <w:sz w:val="20"/>
+                <w:lang w:val="es-MX"/>
+              </w:rPr>
+            </w:pPr>
+            <w:r>
+              <w:rPr>
+                <w:sz w:val="20"/>
+                <w:lang w:val="es-MX"/>
+              </w:rPr>
+              <w:t>7</w:t>
+            </w:r>
+          </w:p>
+        </w:tc>
+        <w:tc>
+          <w:tcPr>
+            <w:tcW w:w="720" w:type="dxa"/>
+            <w:tcBorders>
+              <w:top w:val="single" w:sz="6" w:space="0" w:color="auto"/>
+              <w:left w:val="single" w:sz="6" w:space="0" w:color="auto"/>
+              <w:bottom w:val="single" w:sz="6" w:space="0" w:color="auto"/>
+              <w:right w:val="single" w:sz="6" w:space="0" w:color="auto"/>
+            </w:tcBorders>
+          </w:tcPr>
+          <w:p>
+            <w:pPr>
+              <w:jc w:val="center"/>
+              <w:rPr>
+                <w:sz w:val="20"/>
+                <w:lang w:val="es-MX"/>
+              </w:rPr>
+            </w:pPr>
+          </w:p>
+        </w:tc>
+        <w:tc>
+          <w:tcPr>
+            <w:tcW w:w="900" w:type="dxa"/>
+            <w:tcBorders>
+              <w:top w:val="single" w:sz="6" w:space="0" w:color="auto"/>
+              <w:left w:val="single" w:sz="6" w:space="0" w:color="auto"/>
+              <w:bottom w:val="single" w:sz="6" w:space="0" w:color="auto"/>
+              <w:right w:val="single" w:sz="6" w:space="0" w:color="auto"/>
+            </w:tcBorders>
+          </w:tcPr>
+          <w:p>
+            <w:pPr>
+              <w:jc w:val="center"/>
+              <w:rPr>
+                <w:sz w:val="20"/>
+                <w:lang w:val="es-MX"/>
+              </w:rPr>
+            </w:pPr>
+            <w:r>
+              <w:rPr>
+                <w:sz w:val="20"/>
+                <w:lang w:val="es-MX"/>
+              </w:rPr>
+              <w:t>X</w:t>
+            </w:r>
+          </w:p>
+        </w:tc>
+        <w:tc>
+          <w:tcPr>
+            <w:tcW w:w="3626" w:type="dxa"/>
+            <w:gridSpan w:val="2"/>
+            <w:tcBorders>
+              <w:top w:val="single" w:sz="6" w:space="0" w:color="auto"/>
+              <w:left w:val="single" w:sz="6" w:space="0" w:color="auto"/>
+              <w:bottom w:val="single" w:sz="6" w:space="0" w:color="auto"/>
+              <w:right w:val="single" w:sz="6" w:space="0" w:color="auto"/>
+            </w:tcBorders>
+          </w:tcPr>
+          <w:p>
+            <w:pPr>
+              <w:rPr>
+                <w:sz w:val="20"/>
+                <w:lang w:val="es-MX"/>
+              </w:rPr>
+            </w:pPr>
+            <w:r>
+              <w:rPr>
+                <w:sz w:val="20"/>
+                <w:lang w:val="es-MX"/>
+              </w:rPr>
+              <w:t>Regresa al paso 4</w:t>
+            </w:r>
+          </w:p>
+        </w:tc>
+        <w:tc>
+          <w:tcPr>
+            <w:tcW w:w="3060" w:type="dxa"/>
+            <w:tcBorders>
+              <w:top w:val="single" w:sz="6" w:space="0" w:color="auto"/>
+              <w:left w:val="single" w:sz="6" w:space="0" w:color="auto"/>
+              <w:bottom w:val="single" w:sz="6" w:space="0" w:color="auto"/>
+              <w:right w:val="single" w:sz="6" w:space="0" w:color="auto"/>
+            </w:tcBorders>
+          </w:tcPr>
+          <w:p>
+            <w:pPr>
+              <w:rPr>
+                <w:sz w:val="20"/>
+                <w:lang w:val="es-MX"/>
+              </w:rPr>
+            </w:pPr>
+          </w:p>
+        </w:tc>
+      </w:tr>
+      <w:tr>
+        <w:trPr>
+          <w:cantSplit/>
+        </w:trPr>
+        <w:tc>
+          <w:tcPr>
+            <w:tcW w:w="622" w:type="dxa"/>
+            <w:tcBorders>
+              <w:top w:val="single" w:sz="6" w:space="0" w:color="auto"/>
+              <w:left w:val="single" w:sz="6" w:space="0" w:color="auto"/>
+              <w:bottom w:val="single" w:sz="6" w:space="0" w:color="auto"/>
+            </w:tcBorders>
+          </w:tcPr>
+          <w:p>
+            <w:pPr>
+              <w:jc w:val="right"/>
+              <w:rPr>
+                <w:sz w:val="20"/>
+                <w:lang w:val="es-MX"/>
+              </w:rPr>
+            </w:pPr>
+            <w:r>
+              <w:rPr>
+                <w:sz w:val="20"/>
+                <w:lang w:val="es-MX"/>
+              </w:rPr>
+              <w:t>8</w:t>
+            </w:r>
+          </w:p>
+        </w:tc>
+        <w:tc>
+          <w:tcPr>
+            <w:tcW w:w="720" w:type="dxa"/>
+            <w:tcBorders>
+              <w:top w:val="single" w:sz="6" w:space="0" w:color="auto"/>
+              <w:left w:val="single" w:sz="6" w:space="0" w:color="auto"/>
+              <w:bottom w:val="single" w:sz="6" w:space="0" w:color="auto"/>
+              <w:right w:val="single" w:sz="6" w:space="0" w:color="auto"/>
+            </w:tcBorders>
+          </w:tcPr>
+          <w:p>
+            <w:pPr>
+              <w:jc w:val="center"/>
+              <w:rPr>
+                <w:sz w:val="20"/>
+                <w:lang w:val="es-MX"/>
+              </w:rPr>
+            </w:pPr>
+          </w:p>
+        </w:tc>
+        <w:tc>
+          <w:tcPr>
+            <w:tcW w:w="900" w:type="dxa"/>
+            <w:tcBorders>
+              <w:top w:val="single" w:sz="6" w:space="0" w:color="auto"/>
+              <w:left w:val="single" w:sz="6" w:space="0" w:color="auto"/>
+              <w:bottom w:val="single" w:sz="6" w:space="0" w:color="auto"/>
+              <w:right w:val="single" w:sz="6" w:space="0" w:color="auto"/>
+            </w:tcBorders>
+          </w:tcPr>
+          <w:p>
+            <w:pPr>
+              <w:jc w:val="center"/>
+              <w:rPr>
+                <w:sz w:val="20"/>
+                <w:lang w:val="es-MX"/>
+              </w:rPr>
+            </w:pPr>
+            <w:r>
+              <w:rPr>
+                <w:sz w:val="20"/>
+                <w:lang w:val="es-MX"/>
+              </w:rPr>
+              <w:t>X</w:t>
+            </w:r>
+          </w:p>
+        </w:tc>
+        <w:tc>
+          <w:tcPr>
+            <w:tcW w:w="3626" w:type="dxa"/>
+            <w:gridSpan w:val="2"/>
+            <w:tcBorders>
+              <w:top w:val="single" w:sz="6" w:space="0" w:color="auto"/>
+              <w:left w:val="single" w:sz="6" w:space="0" w:color="auto"/>
+              <w:bottom w:val="single" w:sz="6" w:space="0" w:color="auto"/>
+              <w:right w:val="single" w:sz="6" w:space="0" w:color="auto"/>
+            </w:tcBorders>
+          </w:tcPr>
+          <w:p>
+            <w:pPr>
+              <w:rPr>
+                <w:sz w:val="20"/>
+                <w:lang w:val="es-MX"/>
+              </w:rPr>
+            </w:pPr>
+            <w:r>
+              <w:rPr>
+                <w:sz w:val="20"/>
+                <w:lang w:val="es-MX"/>
+              </w:rPr>
+              <w:t>Pide al usuario introducir el valor de dof</w:t>
+            </w:r>
+          </w:p>
+        </w:tc>
+        <w:tc>
+          <w:tcPr>
+            <w:tcW w:w="3060" w:type="dxa"/>
+            <w:tcBorders>
+              <w:top w:val="single" w:sz="6" w:space="0" w:color="auto"/>
+              <w:left w:val="single" w:sz="6" w:space="0" w:color="auto"/>
+              <w:bottom w:val="single" w:sz="6" w:space="0" w:color="auto"/>
+              <w:right w:val="single" w:sz="6" w:space="0" w:color="auto"/>
+            </w:tcBorders>
+          </w:tcPr>
+          <w:p>
+            <w:pPr>
+              <w:rPr>
+                <w:sz w:val="20"/>
+                <w:lang w:val="es-MX"/>
+              </w:rPr>
+            </w:pPr>
+            <w:r>
+              <w:rPr>
+                <w:sz w:val="20"/>
+                <w:lang w:val="es-MX"/>
+              </w:rPr>
+              <w:t xml:space="preserve">Este paso se ejecuta cuando el usuario teclea un </w:t>
+            </w:r>
+            <w:r>
+              <w:rPr>
+                <w:sz w:val="20"/>
+                <w:lang w:val="es-MX"/>
+              </w:rPr>
+              <w:t>número válido en el paso 5</w:t>
+            </w:r>
+          </w:p>
+          <w:p>
+            <w:pPr>
+              <w:rPr>
+                <w:sz w:val="20"/>
+                <w:lang w:val="es-MX"/>
+              </w:rPr>
+            </w:pPr>
+            <w:r>
+              <w:rPr>
+                <w:sz w:val="20"/>
+                <w:lang w:val="es-MX"/>
+              </w:rPr>
+              <w:t>Mensaje:</w:t>
+            </w:r>
+          </w:p>
+          <w:p>
+            <w:pPr>
+              <w:rPr>
+                <w:sz w:val="20"/>
+                <w:lang w:val="es-MX"/>
+              </w:rPr>
+            </w:pPr>
+            <w:r>
+              <w:rPr>
+                <w:sz w:val="20"/>
+                <w:lang w:val="es-MX"/>
+              </w:rPr>
+              <w:t>dof?&gt; [] &lt;- cursor</w:t>
+            </w:r>
+          </w:p>
+        </w:tc>
+      </w:tr>
+      <w:tr>
+        <w:trPr>
+          <w:cantSplit/>
+        </w:trPr>
+        <w:tc>
+          <w:tcPr>
+            <w:tcW w:w="622" w:type="dxa"/>
+            <w:tcBorders>
+              <w:top w:val="single" w:sz="6" w:space="0" w:color="auto"/>
+              <w:left w:val="single" w:sz="6" w:space="0" w:color="auto"/>
+              <w:bottom w:val="single" w:sz="6" w:space="0" w:color="auto"/>
+            </w:tcBorders>
+          </w:tcPr>
+          <w:p>
+            <w:pPr>
+              <w:jc w:val="right"/>
+              <w:rPr>
+                <w:sz w:val="20"/>
+                <w:lang w:val="es-MX"/>
+              </w:rPr>
+            </w:pPr>
+            <w:r>
+              <w:rPr>
+                <w:sz w:val="20"/>
+                <w:lang w:val="es-MX"/>
+              </w:rPr>
+              <w:t>9</w:t>
+            </w:r>
+          </w:p>
+        </w:tc>
+        <w:tc>
+          <w:tcPr>
+            <w:tcW w:w="720" w:type="dxa"/>
+            <w:tcBorders>
+              <w:top w:val="single" w:sz="6" w:space="0" w:color="auto"/>
+              <w:left w:val="single" w:sz="6" w:space="0" w:color="auto"/>
+              <w:bottom w:val="single" w:sz="6" w:space="0" w:color="auto"/>
+              <w:right w:val="single" w:sz="6" w:space="0" w:color="auto"/>
+            </w:tcBorders>
+          </w:tcPr>
+          <w:p>
+            <w:pPr>
+              <w:jc w:val="center"/>
+              <w:rPr>
+                <w:sz w:val="20"/>
+                <w:lang w:val="es-MX"/>
+              </w:rPr>
+            </w:pPr>
+            <w:r>
+              <w:rPr>
+                <w:sz w:val="20"/>
+                <w:lang w:val="es-MX"/>
+              </w:rPr>
+              <w:t>X</w:t>
+            </w:r>
+          </w:p>
+        </w:tc>
+        <w:tc>
+          <w:tcPr>
+            <w:tcW w:w="900" w:type="dxa"/>
+            <w:tcBorders>
+              <w:top w:val="single" w:sz="6" w:space="0" w:color="auto"/>
+              <w:left w:val="single" w:sz="6" w:space="0" w:color="auto"/>
+              <w:bottom w:val="single" w:sz="6" w:space="0" w:color="auto"/>
+              <w:right w:val="single" w:sz="6" w:space="0" w:color="auto"/>
+            </w:tcBorders>
+          </w:tcPr>
+          <w:p>
+            <w:pPr>
+              <w:jc w:val="center"/>
+              <w:rPr>
+                <w:sz w:val="20"/>
+                <w:lang w:val="es-MX"/>
+              </w:rPr>
+            </w:pPr>
+          </w:p>
+        </w:tc>
+        <w:tc>
+          <w:tcPr>
+            <w:tcW w:w="3626" w:type="dxa"/>
+            <w:gridSpan w:val="2"/>
+            <w:tcBorders>
+              <w:top w:val="single" w:sz="6" w:space="0" w:color="auto"/>
+              <w:left w:val="single" w:sz="6" w:space="0" w:color="auto"/>
+              <w:bottom w:val="single" w:sz="6" w:space="0" w:color="auto"/>
+              <w:right w:val="single" w:sz="6" w:space="0" w:color="auto"/>
+            </w:tcBorders>
+          </w:tcPr>
+          <w:p>
+            <w:pPr>
+              <w:rPr>
+                <w:sz w:val="20"/>
+                <w:lang w:val="es-MX"/>
+              </w:rPr>
+            </w:pPr>
+            <w:r>
+              <w:rPr>
+                <w:sz w:val="20"/>
+                <w:lang w:val="es-MX"/>
+              </w:rPr>
+              <w:t>Introduce el valor de dof</w:t>
+            </w:r>
+          </w:p>
+        </w:tc>
+        <w:tc>
+          <w:tcPr>
+            <w:tcW w:w="3060" w:type="dxa"/>
+            <w:tcBorders>
+              <w:top w:val="single" w:sz="6" w:space="0" w:color="auto"/>
+              <w:left w:val="single" w:sz="6" w:space="0" w:color="auto"/>
+              <w:bottom w:val="single" w:sz="6" w:space="0" w:color="auto"/>
+              <w:right w:val="single" w:sz="6" w:space="0" w:color="auto"/>
+            </w:tcBorders>
+          </w:tcPr>
+          <w:p>
+            <w:pPr>
+              <w:rPr>
+                <w:sz w:val="20"/>
+                <w:lang w:val="es-MX"/>
+              </w:rPr>
+            </w:pPr>
+            <w:r>
+              <w:rPr>
+                <w:sz w:val="20"/>
+                <w:lang w:val="es-MX"/>
+              </w:rPr>
+              <w:t xml:space="preserve">Teclea un número </w:t>
+            </w:r>
+            <w:r>
+              <w:rPr>
+                <w:sz w:val="20"/>
+                <w:lang w:val="es-MX"/>
+              </w:rPr>
+              <w:t>entero &gt; 0</w:t>
+            </w:r>
+          </w:p>
+        </w:tc>
+      </w:tr>
+      <w:tr>
+        <w:trPr>
+          <w:cantSplit/>
+        </w:trPr>
+        <w:tc>
+          <w:tcPr>
+            <w:tcW w:w="622" w:type="dxa"/>
+            <w:tcBorders>
+              <w:top w:val="single" w:sz="6" w:space="0" w:color="auto"/>
+              <w:left w:val="single" w:sz="6" w:space="0" w:color="auto"/>
+              <w:bottom w:val="single" w:sz="6" w:space="0" w:color="auto"/>
+            </w:tcBorders>
+          </w:tcPr>
+          <w:p>
+            <w:pPr>
+              <w:jc w:val="right"/>
+              <w:rPr>
+                <w:sz w:val="20"/>
+                <w:lang w:val="es-MX"/>
+              </w:rPr>
+            </w:pPr>
+            <w:r>
+              <w:rPr>
+                <w:sz w:val="20"/>
+                <w:lang w:val="es-MX"/>
+              </w:rPr>
+              <w:t>10</w:t>
+            </w:r>
+          </w:p>
+        </w:tc>
+        <w:tc>
+          <w:tcPr>
+            <w:tcW w:w="720" w:type="dxa"/>
+            <w:tcBorders>
+              <w:top w:val="single" w:sz="6" w:space="0" w:color="auto"/>
+              <w:left w:val="single" w:sz="6" w:space="0" w:color="auto"/>
+              <w:bottom w:val="single" w:sz="6" w:space="0" w:color="auto"/>
+              <w:right w:val="single" w:sz="6" w:space="0" w:color="auto"/>
+            </w:tcBorders>
+          </w:tcPr>
+          <w:p>
+            <w:pPr>
+              <w:jc w:val="center"/>
+              <w:rPr>
+                <w:sz w:val="20"/>
+                <w:lang w:val="es-MX"/>
+              </w:rPr>
+            </w:pPr>
+          </w:p>
+        </w:tc>
+        <w:tc>
+          <w:tcPr>
+            <w:tcW w:w="900" w:type="dxa"/>
+            <w:tcBorders>
+              <w:top w:val="single" w:sz="6" w:space="0" w:color="auto"/>
+              <w:left w:val="single" w:sz="6" w:space="0" w:color="auto"/>
+              <w:bottom w:val="single" w:sz="6" w:space="0" w:color="auto"/>
+              <w:right w:val="single" w:sz="6" w:space="0" w:color="auto"/>
+            </w:tcBorders>
+          </w:tcPr>
+          <w:p>
+            <w:pPr>
+              <w:jc w:val="center"/>
+              <w:rPr>
+                <w:sz w:val="20"/>
+                <w:lang w:val="es-MX"/>
+              </w:rPr>
+            </w:pPr>
+            <w:r>
+              <w:rPr>
+                <w:sz w:val="20"/>
+                <w:lang w:val="es-MX"/>
+              </w:rPr>
+              <w:t>X</w:t>
+            </w:r>
+          </w:p>
+        </w:tc>
+        <w:tc>
+          <w:tcPr>
+            <w:tcW w:w="3626" w:type="dxa"/>
+            <w:gridSpan w:val="2"/>
+            <w:tcBorders>
+              <w:top w:val="single" w:sz="6" w:space="0" w:color="auto"/>
+              <w:left w:val="single" w:sz="6" w:space="0" w:color="auto"/>
+              <w:bottom w:val="single" w:sz="6" w:space="0" w:color="auto"/>
+              <w:right w:val="single" w:sz="6" w:space="0" w:color="auto"/>
+            </w:tcBorders>
+          </w:tcPr>
+          <w:p>
+            <w:pPr>
+              <w:rPr>
+                <w:sz w:val="20"/>
+                <w:lang w:val="es-MX"/>
+              </w:rPr>
+            </w:pPr>
+            <w:r>
+              <w:rPr>
+                <w:sz w:val="20"/>
+                <w:lang w:val="es-MX"/>
+              </w:rPr>
+              <w:t>Calcula y despliega el resultado de x tal que integrar de 0 a x = p</w:t>
+            </w:r>
+          </w:p>
+        </w:tc>
+        <w:tc>
+          <w:tcPr>
+            <w:tcW w:w="3060" w:type="dxa"/>
+            <w:tcBorders>
+              <w:top w:val="single" w:sz="6" w:space="0" w:color="auto"/>
+              <w:left w:val="single" w:sz="6" w:space="0" w:color="auto"/>
+              <w:bottom w:val="single" w:sz="6" w:space="0" w:color="auto"/>
+              <w:right w:val="single" w:sz="6" w:space="0" w:color="auto"/>
+            </w:tcBorders>
+          </w:tcPr>
+          <w:p>
+            <w:pPr>
+              <w:rPr>
+                <w:sz w:val="20"/>
+                <w:lang w:val="es-MX"/>
+              </w:rPr>
+            </w:pPr>
+            <w:r>
+              <w:rPr>
+                <w:sz w:val="20"/>
+                <w:lang w:val="es-MX"/>
+              </w:rPr>
+              <w:t>Sigue el formato deseado de:</w:t>
+            </w:r>
+          </w:p>
+          <w:p>
+            <w:pPr>
+              <w:rPr>
+                <w:sz w:val="20"/>
+                <w:lang w:val="es-MX"/>
+              </w:rPr>
+            </w:pPr>
+            <w:r>
+              <w:rPr>
+                <w:sz w:val="20"/>
+                <w:lang w:val="es-MX"/>
+              </w:rPr>
+              <w:t>P = x.xxxxx</w:t>
+            </w:r>
+          </w:p>
+          <w:p>
+            <w:pPr>
+              <w:rPr>
+                <w:sz w:val="20"/>
+                <w:lang w:val="es-MX"/>
+              </w:rPr>
+            </w:pPr>
+            <w:r>
+              <w:rPr>
+                <w:sz w:val="20"/>
+                <w:lang w:val="es-MX"/>
+              </w:rPr>
+              <w:t>Dof = xx</w:t>
+            </w:r>
+          </w:p>
+          <w:p>
+            <w:pPr>
+              <w:rPr>
+                <w:sz w:val="20"/>
+                <w:lang w:val="es-MX"/>
+              </w:rPr>
+            </w:pPr>
+            <w:r>
+              <w:rPr>
+                <w:sz w:val="20"/>
+                <w:lang w:val="es-MX"/>
+              </w:rPr>
+              <w:t>X = x.xxxxx</w:t>
+            </w:r>
+          </w:p>
+        </w:tc>
+      </w:tr>
+      <w:tr>
+        <w:trPr>
+          <w:cantSplit/>
+        </w:trPr>
+        <w:tc>
+          <w:tcPr>
+            <w:tcW w:w="622" w:type="dxa"/>
+            <w:tcBorders>
+              <w:top w:val="single" w:sz="6" w:space="0" w:color="auto"/>
+              <w:left w:val="single" w:sz="6" w:space="0" w:color="auto"/>
+              <w:bottom w:val="single" w:sz="6" w:space="0" w:color="auto"/>
+            </w:tcBorders>
+          </w:tcPr>
+          <w:p>
+            <w:pPr>
+              <w:jc w:val="right"/>
+              <w:rPr>
+                <w:sz w:val="20"/>
+                <w:lang w:val="es-MX"/>
+              </w:rPr>
+            </w:pPr>
+            <w:r>
+              <w:rPr>
+                <w:sz w:val="20"/>
+                <w:lang w:val="es-MX"/>
+              </w:rPr>
+              <w:t>11</w:t>
+            </w:r>
+          </w:p>
+        </w:tc>
+        <w:tc>
+          <w:tcPr>
+            <w:tcW w:w="720" w:type="dxa"/>
+            <w:tcBorders>
+              <w:top w:val="single" w:sz="6" w:space="0" w:color="auto"/>
+              <w:left w:val="single" w:sz="6" w:space="0" w:color="auto"/>
+              <w:bottom w:val="single" w:sz="6" w:space="0" w:color="auto"/>
+              <w:right w:val="single" w:sz="6" w:space="0" w:color="auto"/>
+            </w:tcBorders>
+          </w:tcPr>
+          <w:p>
+            <w:pPr>
+              <w:jc w:val="center"/>
+              <w:rPr>
+                <w:sz w:val="20"/>
+                <w:lang w:val="es-MX"/>
+              </w:rPr>
+            </w:pPr>
+          </w:p>
+        </w:tc>
+        <w:tc>
+          <w:tcPr>
+            <w:tcW w:w="900" w:type="dxa"/>
+            <w:tcBorders>
+              <w:top w:val="single" w:sz="6" w:space="0" w:color="auto"/>
+              <w:left w:val="single" w:sz="6" w:space="0" w:color="auto"/>
+              <w:bottom w:val="single" w:sz="6" w:space="0" w:color="auto"/>
+              <w:right w:val="single" w:sz="6" w:space="0" w:color="auto"/>
+            </w:tcBorders>
+          </w:tcPr>
+          <w:p>
+            <w:pPr>
+              <w:jc w:val="center"/>
+              <w:rPr>
+                <w:sz w:val="20"/>
+                <w:lang w:val="es-MX"/>
+              </w:rPr>
+            </w:pPr>
+            <w:r>
+              <w:rPr>
+                <w:sz w:val="20"/>
+                <w:lang w:val="es-MX"/>
+              </w:rPr>
+              <w:t>X</w:t>
+            </w:r>
+          </w:p>
+        </w:tc>
+        <w:tc>
+          <w:tcPr>
+            <w:tcW w:w="3626" w:type="dxa"/>
+            <w:gridSpan w:val="2"/>
+            <w:tcBorders>
+              <w:top w:val="single" w:sz="6" w:space="0" w:color="auto"/>
+              <w:left w:val="single" w:sz="6" w:space="0" w:color="auto"/>
+              <w:bottom w:val="single" w:sz="6" w:space="0" w:color="auto"/>
+              <w:right w:val="single" w:sz="6" w:space="0" w:color="auto"/>
+            </w:tcBorders>
+          </w:tcPr>
+          <w:p>
+            <w:pPr>
+              <w:rPr>
+                <w:sz w:val="20"/>
+                <w:lang w:val="es-MX"/>
+              </w:rPr>
+            </w:pPr>
+            <w:r>
+              <w:rPr>
+                <w:sz w:val="20"/>
+                <w:lang w:val="es-MX"/>
+              </w:rPr>
+              <w:t>Termina el programa</w:t>
+            </w:r>
           </w:p>
         </w:tc>
         <w:tc>
@@ -1774,6 +3932,2055 @@
         </w:tc>
       </w:tr>
     </w:tbl>
+    <w:p>
+      <w:pPr>
+        <w:rPr>
+          <w:rFonts w:ascii="Times New Roman" w:hAnsi="Times New Roman"/>
+          <w:szCs w:val="24"/>
+          <w:lang w:val="en-MX"/>
+        </w:rPr>
+      </w:pPr>
+    </w:p>
+    <w:p>
+      <w:pPr>
+        <w:rPr>
+          <w:rFonts w:ascii="Times New Roman" w:hAnsi="Times New Roman"/>
+          <w:szCs w:val="24"/>
+          <w:lang w:val="en-MX"/>
+        </w:rPr>
+      </w:pPr>
+    </w:p>
+    <w:tbl>
+      <w:tblPr>
+        <w:tblW w:w="8928" w:type="dxa"/>
+        <w:tblInd w:w="720" w:type="dxa"/>
+        <w:tblLayout w:type="fixed"/>
+        <w:tblLook w:val="0000" w:firstRow="0" w:lastRow="0" w:firstColumn="0" w:lastColumn="0" w:noHBand="0" w:noVBand="0"/>
+      </w:tblPr>
+      <w:tblGrid>
+        <w:gridCol w:w="622"/>
+        <w:gridCol w:w="720"/>
+        <w:gridCol w:w="900"/>
+        <w:gridCol w:w="2366"/>
+        <w:gridCol w:w="1260"/>
+        <w:gridCol w:w="3060"/>
+      </w:tblGrid>
+      <w:tr>
+        <w:trPr>
+          <w:cantSplit/>
+        </w:trPr>
+        <w:tc>
+          <w:tcPr>
+            <w:tcW w:w="1342" w:type="dxa"/>
+            <w:gridSpan w:val="2"/>
+            <w:tcBorders>
+              <w:top w:val="single" w:sz="6" w:space="0" w:color="auto"/>
+              <w:left w:val="single" w:sz="6" w:space="0" w:color="auto"/>
+              <w:bottom w:val="single" w:sz="6" w:space="0" w:color="auto"/>
+            </w:tcBorders>
+            <w:shd w:val="clear" w:color="auto" w:fill="D9D9D9" w:themeFill="background1" w:themeFillShade="D9"/>
+          </w:tcPr>
+          <w:p>
+            <w:pPr>
+              <w:rPr>
+                <w:b/>
+                <w:sz w:val="20"/>
+              </w:rPr>
+            </w:pPr>
+            <w:r>
+              <w:rPr>
+                <w:b/>
+                <w:sz w:val="20"/>
+              </w:rPr>
+              <w:t>Scenario ID</w:t>
+            </w:r>
+          </w:p>
+        </w:tc>
+        <w:tc>
+          <w:tcPr>
+            <w:tcW w:w="900" w:type="dxa"/>
+            <w:tcBorders>
+              <w:top w:val="single" w:sz="6" w:space="0" w:color="auto"/>
+              <w:left w:val="single" w:sz="6" w:space="0" w:color="auto"/>
+              <w:bottom w:val="single" w:sz="6" w:space="0" w:color="auto"/>
+              <w:right w:val="single" w:sz="6" w:space="0" w:color="auto"/>
+            </w:tcBorders>
+          </w:tcPr>
+          <w:p>
+            <w:pPr>
+              <w:jc w:val="center"/>
+              <w:rPr>
+                <w:b/>
+                <w:sz w:val="20"/>
+              </w:rPr>
+            </w:pPr>
+            <w:r>
+              <w:rPr>
+                <w:b/>
+                <w:sz w:val="20"/>
+              </w:rPr>
+              <w:t>3</w:t>
+            </w:r>
+          </w:p>
+        </w:tc>
+        <w:tc>
+          <w:tcPr>
+            <w:tcW w:w="2366" w:type="dxa"/>
+            <w:tcBorders>
+              <w:top w:val="single" w:sz="6" w:space="0" w:color="auto"/>
+              <w:left w:val="single" w:sz="6" w:space="0" w:color="auto"/>
+              <w:bottom w:val="single" w:sz="6" w:space="0" w:color="auto"/>
+              <w:right w:val="single" w:sz="6" w:space="0" w:color="auto"/>
+            </w:tcBorders>
+            <w:shd w:val="clear" w:color="auto" w:fill="D9D9D9" w:themeFill="background1" w:themeFillShade="D9"/>
+          </w:tcPr>
+          <w:p>
+            <w:pPr>
+              <w:rPr>
+                <w:b/>
+                <w:sz w:val="20"/>
+              </w:rPr>
+            </w:pPr>
+            <w:r>
+              <w:rPr>
+                <w:b/>
+                <w:sz w:val="20"/>
+              </w:rPr>
+              <w:t>Scenario Name</w:t>
+            </w:r>
+          </w:p>
+        </w:tc>
+        <w:tc>
+          <w:tcPr>
+            <w:tcW w:w="4320" w:type="dxa"/>
+            <w:gridSpan w:val="2"/>
+            <w:tcBorders>
+              <w:top w:val="single" w:sz="6" w:space="0" w:color="auto"/>
+              <w:left w:val="single" w:sz="6" w:space="0" w:color="auto"/>
+              <w:bottom w:val="single" w:sz="6" w:space="0" w:color="auto"/>
+              <w:right w:val="single" w:sz="6" w:space="0" w:color="auto"/>
+            </w:tcBorders>
+          </w:tcPr>
+          <w:p>
+            <w:pPr>
+              <w:rPr>
+                <w:sz w:val="20"/>
+              </w:rPr>
+            </w:pPr>
+            <w:proofErr w:type="spellStart"/>
+            <w:r>
+              <w:rPr>
+                <w:sz w:val="20"/>
+              </w:rPr>
+              <w:t>Calcular</w:t>
+            </w:r>
+            <w:proofErr w:type="spellEnd"/>
+            <w:r>
+              <w:rPr>
+                <w:sz w:val="20"/>
+              </w:rPr>
+              <w:t xml:space="preserve"> x para el valor de p dado </w:t>
+            </w:r>
+            <w:proofErr w:type="spellStart"/>
+            <w:r>
+              <w:rPr>
+                <w:sz w:val="20"/>
+              </w:rPr>
+              <w:t>pero</w:t>
+            </w:r>
+            <w:proofErr w:type="spellEnd"/>
+            <w:r>
+              <w:rPr>
+                <w:sz w:val="20"/>
+              </w:rPr>
+              <w:t xml:space="preserve"> se introduce un valor de </w:t>
+            </w:r>
+            <w:proofErr w:type="spellStart"/>
+            <w:r>
+              <w:rPr>
+                <w:sz w:val="20"/>
+              </w:rPr>
+              <w:t>dof</w:t>
+            </w:r>
+            <w:proofErr w:type="spellEnd"/>
+            <w:r>
+              <w:rPr>
+                <w:sz w:val="20"/>
+              </w:rPr>
+              <w:t xml:space="preserve"> </w:t>
+            </w:r>
+            <w:proofErr w:type="spellStart"/>
+            <w:r>
+              <w:rPr>
+                <w:sz w:val="20"/>
+              </w:rPr>
+              <w:t>inválido</w:t>
+            </w:r>
+            <w:proofErr w:type="spellEnd"/>
+          </w:p>
+        </w:tc>
+      </w:tr>
+      <w:tr>
+        <w:trPr>
+          <w:cantSplit/>
+        </w:trPr>
+        <w:tc>
+          <w:tcPr>
+            <w:tcW w:w="2242" w:type="dxa"/>
+            <w:gridSpan w:val="3"/>
+            <w:tcBorders>
+              <w:top w:val="single" w:sz="6" w:space="0" w:color="auto"/>
+              <w:left w:val="single" w:sz="6" w:space="0" w:color="auto"/>
+              <w:bottom w:val="single" w:sz="6" w:space="0" w:color="auto"/>
+            </w:tcBorders>
+            <w:shd w:val="clear" w:color="auto" w:fill="D9D9D9" w:themeFill="background1" w:themeFillShade="D9"/>
+          </w:tcPr>
+          <w:p>
+            <w:pPr>
+              <w:rPr>
+                <w:b/>
+                <w:sz w:val="20"/>
+              </w:rPr>
+            </w:pPr>
+            <w:r>
+              <w:rPr>
+                <w:b/>
+                <w:sz w:val="20"/>
+              </w:rPr>
+              <w:t>Objective</w:t>
+            </w:r>
+          </w:p>
+        </w:tc>
+        <w:tc>
+          <w:tcPr>
+            <w:tcW w:w="6686" w:type="dxa"/>
+            <w:gridSpan w:val="3"/>
+            <w:tcBorders>
+              <w:top w:val="single" w:sz="6" w:space="0" w:color="auto"/>
+              <w:left w:val="single" w:sz="6" w:space="0" w:color="auto"/>
+              <w:bottom w:val="single" w:sz="6" w:space="0" w:color="auto"/>
+              <w:right w:val="single" w:sz="6" w:space="0" w:color="auto"/>
+            </w:tcBorders>
+          </w:tcPr>
+          <w:p>
+            <w:pPr>
+              <w:rPr>
+                <w:sz w:val="20"/>
+              </w:rPr>
+            </w:pPr>
+            <w:proofErr w:type="spellStart"/>
+            <w:r>
+              <w:rPr>
+                <w:sz w:val="20"/>
+              </w:rPr>
+              <w:t>Ilustrar</w:t>
+            </w:r>
+            <w:proofErr w:type="spellEnd"/>
+            <w:r>
+              <w:rPr>
+                <w:sz w:val="20"/>
+              </w:rPr>
+              <w:t xml:space="preserve"> el </w:t>
+            </w:r>
+            <w:proofErr w:type="spellStart"/>
+            <w:r>
+              <w:rPr>
+                <w:sz w:val="20"/>
+              </w:rPr>
+              <w:t>flujo</w:t>
+            </w:r>
+            <w:proofErr w:type="spellEnd"/>
+            <w:r>
+              <w:rPr>
+                <w:sz w:val="20"/>
+              </w:rPr>
+              <w:t xml:space="preserve"> del </w:t>
+            </w:r>
+            <w:proofErr w:type="spellStart"/>
+            <w:r>
+              <w:rPr>
+                <w:sz w:val="20"/>
+              </w:rPr>
+              <w:t>programa</w:t>
+            </w:r>
+            <w:proofErr w:type="spellEnd"/>
+            <w:r>
+              <w:rPr>
+                <w:sz w:val="20"/>
+              </w:rPr>
+              <w:t xml:space="preserve"> </w:t>
+            </w:r>
+            <w:proofErr w:type="spellStart"/>
+            <w:r>
+              <w:rPr>
+                <w:sz w:val="20"/>
+              </w:rPr>
+              <w:t>cuando</w:t>
+            </w:r>
+            <w:proofErr w:type="spellEnd"/>
+            <w:r>
+              <w:rPr>
+                <w:sz w:val="20"/>
+              </w:rPr>
+              <w:t xml:space="preserve"> se introduce un valor de </w:t>
+            </w:r>
+            <w:proofErr w:type="spellStart"/>
+            <w:r>
+              <w:rPr>
+                <w:sz w:val="20"/>
+              </w:rPr>
+              <w:t>dof</w:t>
+            </w:r>
+            <w:proofErr w:type="spellEnd"/>
+            <w:r>
+              <w:rPr>
+                <w:sz w:val="20"/>
+              </w:rPr>
+              <w:t xml:space="preserve"> </w:t>
+            </w:r>
+            <w:proofErr w:type="spellStart"/>
+            <w:r>
+              <w:rPr>
+                <w:sz w:val="20"/>
+              </w:rPr>
+              <w:t>inválido</w:t>
+            </w:r>
+            <w:proofErr w:type="spellEnd"/>
+          </w:p>
+        </w:tc>
+      </w:tr>
+      <w:tr>
+        <w:trPr>
+          <w:cantSplit/>
+          <w:trHeight w:val="254"/>
+        </w:trPr>
+        <w:tc>
+          <w:tcPr>
+            <w:tcW w:w="622" w:type="dxa"/>
+            <w:vMerge w:val="restart"/>
+            <w:tcBorders>
+              <w:top w:val="single" w:sz="6" w:space="0" w:color="auto"/>
+              <w:left w:val="single" w:sz="6" w:space="0" w:color="auto"/>
+            </w:tcBorders>
+            <w:shd w:val="clear" w:color="auto" w:fill="D9D9D9" w:themeFill="background1" w:themeFillShade="D9"/>
+          </w:tcPr>
+          <w:p>
+            <w:pPr>
+              <w:rPr>
+                <w:b/>
+                <w:sz w:val="20"/>
+              </w:rPr>
+            </w:pPr>
+            <w:r>
+              <w:rPr>
+                <w:b/>
+                <w:sz w:val="20"/>
+              </w:rPr>
+              <w:t>Step</w:t>
+            </w:r>
+          </w:p>
+        </w:tc>
+        <w:tc>
+          <w:tcPr>
+            <w:tcW w:w="1620" w:type="dxa"/>
+            <w:gridSpan w:val="2"/>
+            <w:tcBorders>
+              <w:top w:val="single" w:sz="6" w:space="0" w:color="auto"/>
+              <w:left w:val="single" w:sz="6" w:space="0" w:color="auto"/>
+              <w:bottom w:val="single" w:sz="6" w:space="0" w:color="auto"/>
+              <w:right w:val="single" w:sz="6" w:space="0" w:color="auto"/>
+            </w:tcBorders>
+            <w:shd w:val="clear" w:color="auto" w:fill="D9D9D9" w:themeFill="background1" w:themeFillShade="D9"/>
+          </w:tcPr>
+          <w:p>
+            <w:pPr>
+              <w:jc w:val="center"/>
+              <w:rPr>
+                <w:b/>
+                <w:sz w:val="20"/>
+              </w:rPr>
+            </w:pPr>
+            <w:r>
+              <w:rPr>
+                <w:b/>
+                <w:sz w:val="20"/>
+              </w:rPr>
+              <w:t>Source</w:t>
+            </w:r>
+          </w:p>
+        </w:tc>
+        <w:tc>
+          <w:tcPr>
+            <w:tcW w:w="3626" w:type="dxa"/>
+            <w:gridSpan w:val="2"/>
+            <w:vMerge w:val="restart"/>
+            <w:tcBorders>
+              <w:top w:val="single" w:sz="6" w:space="0" w:color="auto"/>
+              <w:left w:val="single" w:sz="6" w:space="0" w:color="auto"/>
+              <w:right w:val="single" w:sz="6" w:space="0" w:color="auto"/>
+            </w:tcBorders>
+            <w:shd w:val="clear" w:color="auto" w:fill="D9D9D9" w:themeFill="background1" w:themeFillShade="D9"/>
+          </w:tcPr>
+          <w:p>
+            <w:pPr>
+              <w:rPr>
+                <w:b/>
+                <w:sz w:val="20"/>
+              </w:rPr>
+            </w:pPr>
+            <w:r>
+              <w:rPr>
+                <w:b/>
+                <w:sz w:val="20"/>
+              </w:rPr>
+              <w:t>Action</w:t>
+            </w:r>
+          </w:p>
+        </w:tc>
+        <w:tc>
+          <w:tcPr>
+            <w:tcW w:w="3060" w:type="dxa"/>
+            <w:vMerge w:val="restart"/>
+            <w:tcBorders>
+              <w:top w:val="single" w:sz="6" w:space="0" w:color="auto"/>
+              <w:left w:val="single" w:sz="6" w:space="0" w:color="auto"/>
+              <w:right w:val="single" w:sz="6" w:space="0" w:color="auto"/>
+            </w:tcBorders>
+            <w:shd w:val="clear" w:color="auto" w:fill="D9D9D9" w:themeFill="background1" w:themeFillShade="D9"/>
+          </w:tcPr>
+          <w:p>
+            <w:pPr>
+              <w:rPr>
+                <w:b/>
+                <w:sz w:val="20"/>
+              </w:rPr>
+            </w:pPr>
+            <w:r>
+              <w:rPr>
+                <w:b/>
+                <w:sz w:val="20"/>
+              </w:rPr>
+              <w:t>Values / Messages / Comments</w:t>
+            </w:r>
+          </w:p>
+        </w:tc>
+      </w:tr>
+      <w:tr>
+        <w:trPr>
+          <w:cantSplit/>
+          <w:trHeight w:val="253"/>
+        </w:trPr>
+        <w:tc>
+          <w:tcPr>
+            <w:tcW w:w="622" w:type="dxa"/>
+            <w:vMerge/>
+            <w:tcBorders>
+              <w:left w:val="single" w:sz="6" w:space="0" w:color="auto"/>
+              <w:bottom w:val="single" w:sz="6" w:space="0" w:color="auto"/>
+            </w:tcBorders>
+            <w:shd w:val="clear" w:color="auto" w:fill="D9D9D9" w:themeFill="background1" w:themeFillShade="D9"/>
+          </w:tcPr>
+          <w:p>
+            <w:pPr>
+              <w:rPr>
+                <w:b/>
+                <w:sz w:val="20"/>
+              </w:rPr>
+            </w:pPr>
+          </w:p>
+        </w:tc>
+        <w:tc>
+          <w:tcPr>
+            <w:tcW w:w="720" w:type="dxa"/>
+            <w:tcBorders>
+              <w:top w:val="single" w:sz="6" w:space="0" w:color="auto"/>
+              <w:left w:val="single" w:sz="6" w:space="0" w:color="auto"/>
+              <w:bottom w:val="single" w:sz="6" w:space="0" w:color="auto"/>
+              <w:right w:val="single" w:sz="6" w:space="0" w:color="auto"/>
+            </w:tcBorders>
+            <w:shd w:val="clear" w:color="auto" w:fill="D9D9D9" w:themeFill="background1" w:themeFillShade="D9"/>
+          </w:tcPr>
+          <w:p>
+            <w:pPr>
+              <w:jc w:val="center"/>
+              <w:rPr>
+                <w:b/>
+                <w:sz w:val="20"/>
+              </w:rPr>
+            </w:pPr>
+            <w:r>
+              <w:rPr>
+                <w:b/>
+                <w:sz w:val="20"/>
+              </w:rPr>
+              <w:t>User</w:t>
+            </w:r>
+          </w:p>
+        </w:tc>
+        <w:tc>
+          <w:tcPr>
+            <w:tcW w:w="900" w:type="dxa"/>
+            <w:tcBorders>
+              <w:top w:val="single" w:sz="6" w:space="0" w:color="auto"/>
+              <w:left w:val="single" w:sz="6" w:space="0" w:color="auto"/>
+              <w:bottom w:val="single" w:sz="6" w:space="0" w:color="auto"/>
+              <w:right w:val="single" w:sz="6" w:space="0" w:color="auto"/>
+            </w:tcBorders>
+            <w:shd w:val="clear" w:color="auto" w:fill="D9D9D9" w:themeFill="background1" w:themeFillShade="D9"/>
+          </w:tcPr>
+          <w:p>
+            <w:pPr>
+              <w:jc w:val="center"/>
+              <w:rPr>
+                <w:b/>
+                <w:sz w:val="20"/>
+              </w:rPr>
+            </w:pPr>
+            <w:r>
+              <w:rPr>
+                <w:b/>
+                <w:sz w:val="20"/>
+              </w:rPr>
+              <w:t>System</w:t>
+            </w:r>
+          </w:p>
+        </w:tc>
+        <w:tc>
+          <w:tcPr>
+            <w:tcW w:w="3626" w:type="dxa"/>
+            <w:gridSpan w:val="2"/>
+            <w:vMerge/>
+            <w:tcBorders>
+              <w:left w:val="single" w:sz="6" w:space="0" w:color="auto"/>
+              <w:bottom w:val="single" w:sz="6" w:space="0" w:color="auto"/>
+              <w:right w:val="single" w:sz="6" w:space="0" w:color="auto"/>
+            </w:tcBorders>
+            <w:shd w:val="clear" w:color="auto" w:fill="D9D9D9" w:themeFill="background1" w:themeFillShade="D9"/>
+          </w:tcPr>
+          <w:p>
+            <w:pPr>
+              <w:rPr>
+                <w:b/>
+                <w:sz w:val="20"/>
+              </w:rPr>
+            </w:pPr>
+          </w:p>
+        </w:tc>
+        <w:tc>
+          <w:tcPr>
+            <w:tcW w:w="3060" w:type="dxa"/>
+            <w:vMerge/>
+            <w:tcBorders>
+              <w:left w:val="single" w:sz="6" w:space="0" w:color="auto"/>
+              <w:bottom w:val="single" w:sz="6" w:space="0" w:color="auto"/>
+              <w:right w:val="single" w:sz="6" w:space="0" w:color="auto"/>
+            </w:tcBorders>
+            <w:shd w:val="clear" w:color="auto" w:fill="D9D9D9" w:themeFill="background1" w:themeFillShade="D9"/>
+          </w:tcPr>
+          <w:p>
+            <w:pPr>
+              <w:rPr>
+                <w:b/>
+                <w:sz w:val="20"/>
+              </w:rPr>
+            </w:pPr>
+          </w:p>
+        </w:tc>
+      </w:tr>
+      <w:tr>
+        <w:trPr>
+          <w:cantSplit/>
+        </w:trPr>
+        <w:tc>
+          <w:tcPr>
+            <w:tcW w:w="622" w:type="dxa"/>
+            <w:tcBorders>
+              <w:top w:val="single" w:sz="6" w:space="0" w:color="auto"/>
+              <w:left w:val="single" w:sz="6" w:space="0" w:color="auto"/>
+              <w:bottom w:val="single" w:sz="6" w:space="0" w:color="auto"/>
+            </w:tcBorders>
+          </w:tcPr>
+          <w:p>
+            <w:pPr>
+              <w:jc w:val="right"/>
+              <w:rPr>
+                <w:sz w:val="20"/>
+              </w:rPr>
+            </w:pPr>
+            <w:r>
+              <w:rPr>
+                <w:sz w:val="20"/>
+              </w:rPr>
+              <w:t>1</w:t>
+            </w:r>
+          </w:p>
+        </w:tc>
+        <w:tc>
+          <w:tcPr>
+            <w:tcW w:w="720" w:type="dxa"/>
+            <w:tcBorders>
+              <w:top w:val="single" w:sz="6" w:space="0" w:color="auto"/>
+              <w:left w:val="single" w:sz="6" w:space="0" w:color="auto"/>
+              <w:bottom w:val="single" w:sz="6" w:space="0" w:color="auto"/>
+              <w:right w:val="single" w:sz="6" w:space="0" w:color="auto"/>
+            </w:tcBorders>
+          </w:tcPr>
+          <w:p>
+            <w:pPr>
+              <w:jc w:val="center"/>
+              <w:rPr>
+                <w:sz w:val="20"/>
+              </w:rPr>
+            </w:pPr>
+            <w:r>
+              <w:rPr>
+                <w:sz w:val="20"/>
+              </w:rPr>
+              <w:t>X</w:t>
+            </w:r>
+          </w:p>
+        </w:tc>
+        <w:tc>
+          <w:tcPr>
+            <w:tcW w:w="900" w:type="dxa"/>
+            <w:tcBorders>
+              <w:top w:val="single" w:sz="6" w:space="0" w:color="auto"/>
+              <w:left w:val="single" w:sz="6" w:space="0" w:color="auto"/>
+              <w:bottom w:val="single" w:sz="6" w:space="0" w:color="auto"/>
+              <w:right w:val="single" w:sz="6" w:space="0" w:color="auto"/>
+            </w:tcBorders>
+          </w:tcPr>
+          <w:p>
+            <w:pPr>
+              <w:jc w:val="center"/>
+              <w:rPr>
+                <w:sz w:val="20"/>
+              </w:rPr>
+            </w:pPr>
+          </w:p>
+        </w:tc>
+        <w:tc>
+          <w:tcPr>
+            <w:tcW w:w="3626" w:type="dxa"/>
+            <w:gridSpan w:val="2"/>
+            <w:tcBorders>
+              <w:top w:val="single" w:sz="6" w:space="0" w:color="auto"/>
+              <w:left w:val="single" w:sz="6" w:space="0" w:color="auto"/>
+              <w:bottom w:val="single" w:sz="6" w:space="0" w:color="auto"/>
+              <w:right w:val="single" w:sz="6" w:space="0" w:color="auto"/>
+            </w:tcBorders>
+          </w:tcPr>
+          <w:p>
+            <w:pPr>
+              <w:rPr>
+                <w:sz w:val="20"/>
+                <w:lang w:val="es-MX"/>
+              </w:rPr>
+            </w:pPr>
+            <w:r>
+              <w:rPr>
+                <w:sz w:val="20"/>
+                <w:lang w:val="es-MX"/>
+              </w:rPr>
+              <w:t>Ejecuta el programa</w:t>
+            </w:r>
+          </w:p>
+        </w:tc>
+        <w:tc>
+          <w:tcPr>
+            <w:tcW w:w="3060" w:type="dxa"/>
+            <w:tcBorders>
+              <w:top w:val="single" w:sz="6" w:space="0" w:color="auto"/>
+              <w:left w:val="single" w:sz="6" w:space="0" w:color="auto"/>
+              <w:bottom w:val="single" w:sz="6" w:space="0" w:color="auto"/>
+              <w:right w:val="single" w:sz="6" w:space="0" w:color="auto"/>
+            </w:tcBorders>
+          </w:tcPr>
+          <w:p>
+            <w:pPr>
+              <w:rPr>
+                <w:sz w:val="20"/>
+                <w:lang w:val="es-MX"/>
+              </w:rPr>
+            </w:pPr>
+          </w:p>
+        </w:tc>
+      </w:tr>
+      <w:tr>
+        <w:trPr>
+          <w:cantSplit/>
+        </w:trPr>
+        <w:tc>
+          <w:tcPr>
+            <w:tcW w:w="622" w:type="dxa"/>
+            <w:tcBorders>
+              <w:top w:val="single" w:sz="6" w:space="0" w:color="auto"/>
+              <w:left w:val="single" w:sz="6" w:space="0" w:color="auto"/>
+              <w:bottom w:val="single" w:sz="6" w:space="0" w:color="auto"/>
+            </w:tcBorders>
+          </w:tcPr>
+          <w:p>
+            <w:pPr>
+              <w:jc w:val="right"/>
+              <w:rPr>
+                <w:sz w:val="20"/>
+                <w:lang w:val="es-MX"/>
+              </w:rPr>
+            </w:pPr>
+            <w:r>
+              <w:rPr>
+                <w:sz w:val="20"/>
+                <w:lang w:val="es-MX"/>
+              </w:rPr>
+              <w:t>2</w:t>
+            </w:r>
+          </w:p>
+        </w:tc>
+        <w:tc>
+          <w:tcPr>
+            <w:tcW w:w="720" w:type="dxa"/>
+            <w:tcBorders>
+              <w:top w:val="single" w:sz="6" w:space="0" w:color="auto"/>
+              <w:left w:val="single" w:sz="6" w:space="0" w:color="auto"/>
+              <w:bottom w:val="single" w:sz="6" w:space="0" w:color="auto"/>
+              <w:right w:val="single" w:sz="6" w:space="0" w:color="auto"/>
+            </w:tcBorders>
+          </w:tcPr>
+          <w:p>
+            <w:pPr>
+              <w:jc w:val="center"/>
+              <w:rPr>
+                <w:sz w:val="20"/>
+                <w:lang w:val="es-MX"/>
+              </w:rPr>
+            </w:pPr>
+          </w:p>
+        </w:tc>
+        <w:tc>
+          <w:tcPr>
+            <w:tcW w:w="900" w:type="dxa"/>
+            <w:tcBorders>
+              <w:top w:val="single" w:sz="6" w:space="0" w:color="auto"/>
+              <w:left w:val="single" w:sz="6" w:space="0" w:color="auto"/>
+              <w:bottom w:val="single" w:sz="6" w:space="0" w:color="auto"/>
+              <w:right w:val="single" w:sz="6" w:space="0" w:color="auto"/>
+            </w:tcBorders>
+          </w:tcPr>
+          <w:p>
+            <w:pPr>
+              <w:jc w:val="center"/>
+              <w:rPr>
+                <w:sz w:val="20"/>
+                <w:lang w:val="es-MX"/>
+              </w:rPr>
+            </w:pPr>
+          </w:p>
+        </w:tc>
+        <w:tc>
+          <w:tcPr>
+            <w:tcW w:w="3626" w:type="dxa"/>
+            <w:gridSpan w:val="2"/>
+            <w:tcBorders>
+              <w:top w:val="single" w:sz="6" w:space="0" w:color="auto"/>
+              <w:left w:val="single" w:sz="6" w:space="0" w:color="auto"/>
+              <w:bottom w:val="single" w:sz="6" w:space="0" w:color="auto"/>
+              <w:right w:val="single" w:sz="6" w:space="0" w:color="auto"/>
+            </w:tcBorders>
+          </w:tcPr>
+          <w:p>
+            <w:pPr>
+              <w:rPr>
+                <w:sz w:val="20"/>
+                <w:lang w:val="es-MX"/>
+              </w:rPr>
+            </w:pPr>
+            <w:r>
+              <w:rPr>
+                <w:sz w:val="20"/>
+                <w:lang w:val="es-MX"/>
+              </w:rPr>
+              <w:t>Introduce la funcionalidad del programa</w:t>
+            </w:r>
+          </w:p>
+        </w:tc>
+        <w:tc>
+          <w:tcPr>
+            <w:tcW w:w="3060" w:type="dxa"/>
+            <w:tcBorders>
+              <w:top w:val="single" w:sz="6" w:space="0" w:color="auto"/>
+              <w:left w:val="single" w:sz="6" w:space="0" w:color="auto"/>
+              <w:bottom w:val="single" w:sz="6" w:space="0" w:color="auto"/>
+              <w:right w:val="single" w:sz="6" w:space="0" w:color="auto"/>
+            </w:tcBorders>
+          </w:tcPr>
+          <w:p>
+            <w:pPr>
+              <w:rPr>
+                <w:sz w:val="20"/>
+                <w:lang w:val="es-MX"/>
+              </w:rPr>
+            </w:pPr>
+            <w:r>
+              <w:rPr>
+                <w:sz w:val="20"/>
+                <w:lang w:val="es-MX"/>
+              </w:rPr>
+              <w:t>Este programa calcula el valor de x tal que integrar de 0 a x la distribución t con dof grados de libertad nos da p.</w:t>
+            </w:r>
+          </w:p>
+        </w:tc>
+      </w:tr>
+      <w:tr>
+        <w:trPr>
+          <w:cantSplit/>
+        </w:trPr>
+        <w:tc>
+          <w:tcPr>
+            <w:tcW w:w="622" w:type="dxa"/>
+            <w:tcBorders>
+              <w:top w:val="single" w:sz="6" w:space="0" w:color="auto"/>
+              <w:left w:val="single" w:sz="6" w:space="0" w:color="auto"/>
+              <w:bottom w:val="single" w:sz="6" w:space="0" w:color="auto"/>
+            </w:tcBorders>
+          </w:tcPr>
+          <w:p>
+            <w:pPr>
+              <w:jc w:val="right"/>
+              <w:rPr>
+                <w:sz w:val="20"/>
+                <w:lang w:val="es-MX"/>
+              </w:rPr>
+            </w:pPr>
+            <w:r>
+              <w:rPr>
+                <w:sz w:val="20"/>
+                <w:lang w:val="es-MX"/>
+              </w:rPr>
+              <w:t>3</w:t>
+            </w:r>
+          </w:p>
+        </w:tc>
+        <w:tc>
+          <w:tcPr>
+            <w:tcW w:w="720" w:type="dxa"/>
+            <w:tcBorders>
+              <w:top w:val="single" w:sz="6" w:space="0" w:color="auto"/>
+              <w:left w:val="single" w:sz="6" w:space="0" w:color="auto"/>
+              <w:bottom w:val="single" w:sz="6" w:space="0" w:color="auto"/>
+              <w:right w:val="single" w:sz="6" w:space="0" w:color="auto"/>
+            </w:tcBorders>
+          </w:tcPr>
+          <w:p>
+            <w:pPr>
+              <w:jc w:val="center"/>
+              <w:rPr>
+                <w:sz w:val="20"/>
+                <w:lang w:val="es-MX"/>
+              </w:rPr>
+            </w:pPr>
+          </w:p>
+        </w:tc>
+        <w:tc>
+          <w:tcPr>
+            <w:tcW w:w="900" w:type="dxa"/>
+            <w:tcBorders>
+              <w:top w:val="single" w:sz="6" w:space="0" w:color="auto"/>
+              <w:left w:val="single" w:sz="6" w:space="0" w:color="auto"/>
+              <w:bottom w:val="single" w:sz="6" w:space="0" w:color="auto"/>
+              <w:right w:val="single" w:sz="6" w:space="0" w:color="auto"/>
+            </w:tcBorders>
+          </w:tcPr>
+          <w:p>
+            <w:pPr>
+              <w:jc w:val="center"/>
+              <w:rPr>
+                <w:sz w:val="20"/>
+                <w:lang w:val="es-MX"/>
+              </w:rPr>
+            </w:pPr>
+            <w:r>
+              <w:rPr>
+                <w:sz w:val="20"/>
+                <w:lang w:val="es-MX"/>
+              </w:rPr>
+              <w:t>X</w:t>
+            </w:r>
+          </w:p>
+        </w:tc>
+        <w:tc>
+          <w:tcPr>
+            <w:tcW w:w="3626" w:type="dxa"/>
+            <w:gridSpan w:val="2"/>
+            <w:tcBorders>
+              <w:top w:val="single" w:sz="6" w:space="0" w:color="auto"/>
+              <w:left w:val="single" w:sz="6" w:space="0" w:color="auto"/>
+              <w:bottom w:val="single" w:sz="6" w:space="0" w:color="auto"/>
+              <w:right w:val="single" w:sz="6" w:space="0" w:color="auto"/>
+            </w:tcBorders>
+          </w:tcPr>
+          <w:p>
+            <w:pPr>
+              <w:rPr>
+                <w:sz w:val="20"/>
+                <w:lang w:val="es-MX"/>
+              </w:rPr>
+            </w:pPr>
+            <w:r>
+              <w:rPr>
+                <w:sz w:val="20"/>
+                <w:lang w:val="es-MX"/>
+              </w:rPr>
+              <w:t>Pide al usuario introducir los valores que se le piden</w:t>
+            </w:r>
+          </w:p>
+        </w:tc>
+        <w:tc>
+          <w:tcPr>
+            <w:tcW w:w="3060" w:type="dxa"/>
+            <w:tcBorders>
+              <w:top w:val="single" w:sz="6" w:space="0" w:color="auto"/>
+              <w:left w:val="single" w:sz="6" w:space="0" w:color="auto"/>
+              <w:bottom w:val="single" w:sz="6" w:space="0" w:color="auto"/>
+              <w:right w:val="single" w:sz="6" w:space="0" w:color="auto"/>
+            </w:tcBorders>
+          </w:tcPr>
+          <w:p>
+            <w:pPr>
+              <w:rPr>
+                <w:sz w:val="20"/>
+                <w:lang w:val="es-MX"/>
+              </w:rPr>
+            </w:pPr>
+            <w:r>
+              <w:rPr>
+                <w:sz w:val="20"/>
+                <w:lang w:val="es-MX"/>
+              </w:rPr>
+              <w:t>Por favor, introduce los valores que se te pide.</w:t>
+            </w:r>
+          </w:p>
+        </w:tc>
+      </w:tr>
+      <w:tr>
+        <w:trPr>
+          <w:cantSplit/>
+        </w:trPr>
+        <w:tc>
+          <w:tcPr>
+            <w:tcW w:w="622" w:type="dxa"/>
+            <w:tcBorders>
+              <w:top w:val="single" w:sz="6" w:space="0" w:color="auto"/>
+              <w:left w:val="single" w:sz="6" w:space="0" w:color="auto"/>
+              <w:bottom w:val="single" w:sz="6" w:space="0" w:color="auto"/>
+            </w:tcBorders>
+          </w:tcPr>
+          <w:p>
+            <w:pPr>
+              <w:jc w:val="right"/>
+              <w:rPr>
+                <w:sz w:val="20"/>
+                <w:lang w:val="es-MX"/>
+              </w:rPr>
+            </w:pPr>
+            <w:r>
+              <w:rPr>
+                <w:sz w:val="20"/>
+                <w:lang w:val="es-MX"/>
+              </w:rPr>
+              <w:t>4</w:t>
+            </w:r>
+          </w:p>
+        </w:tc>
+        <w:tc>
+          <w:tcPr>
+            <w:tcW w:w="720" w:type="dxa"/>
+            <w:tcBorders>
+              <w:top w:val="single" w:sz="6" w:space="0" w:color="auto"/>
+              <w:left w:val="single" w:sz="6" w:space="0" w:color="auto"/>
+              <w:bottom w:val="single" w:sz="6" w:space="0" w:color="auto"/>
+              <w:right w:val="single" w:sz="6" w:space="0" w:color="auto"/>
+            </w:tcBorders>
+          </w:tcPr>
+          <w:p>
+            <w:pPr>
+              <w:jc w:val="center"/>
+              <w:rPr>
+                <w:sz w:val="20"/>
+                <w:lang w:val="es-MX"/>
+              </w:rPr>
+            </w:pPr>
+          </w:p>
+        </w:tc>
+        <w:tc>
+          <w:tcPr>
+            <w:tcW w:w="900" w:type="dxa"/>
+            <w:tcBorders>
+              <w:top w:val="single" w:sz="6" w:space="0" w:color="auto"/>
+              <w:left w:val="single" w:sz="6" w:space="0" w:color="auto"/>
+              <w:bottom w:val="single" w:sz="6" w:space="0" w:color="auto"/>
+              <w:right w:val="single" w:sz="6" w:space="0" w:color="auto"/>
+            </w:tcBorders>
+          </w:tcPr>
+          <w:p>
+            <w:pPr>
+              <w:jc w:val="center"/>
+              <w:rPr>
+                <w:sz w:val="20"/>
+                <w:lang w:val="es-MX"/>
+              </w:rPr>
+            </w:pPr>
+            <w:r>
+              <w:rPr>
+                <w:sz w:val="20"/>
+                <w:lang w:val="es-MX"/>
+              </w:rPr>
+              <w:t>X</w:t>
+            </w:r>
+          </w:p>
+        </w:tc>
+        <w:tc>
+          <w:tcPr>
+            <w:tcW w:w="3626" w:type="dxa"/>
+            <w:gridSpan w:val="2"/>
+            <w:tcBorders>
+              <w:top w:val="single" w:sz="6" w:space="0" w:color="auto"/>
+              <w:left w:val="single" w:sz="6" w:space="0" w:color="auto"/>
+              <w:bottom w:val="single" w:sz="6" w:space="0" w:color="auto"/>
+              <w:right w:val="single" w:sz="6" w:space="0" w:color="auto"/>
+            </w:tcBorders>
+          </w:tcPr>
+          <w:p>
+            <w:pPr>
+              <w:rPr>
+                <w:sz w:val="20"/>
+                <w:lang w:val="es-MX"/>
+              </w:rPr>
+            </w:pPr>
+            <w:r>
+              <w:rPr>
+                <w:sz w:val="20"/>
+                <w:lang w:val="es-MX"/>
+              </w:rPr>
+              <w:t xml:space="preserve">Pide al usuario introducir el valor de p </w:t>
+            </w:r>
+          </w:p>
+        </w:tc>
+        <w:tc>
+          <w:tcPr>
+            <w:tcW w:w="3060" w:type="dxa"/>
+            <w:tcBorders>
+              <w:top w:val="single" w:sz="6" w:space="0" w:color="auto"/>
+              <w:left w:val="single" w:sz="6" w:space="0" w:color="auto"/>
+              <w:bottom w:val="single" w:sz="6" w:space="0" w:color="auto"/>
+              <w:right w:val="single" w:sz="6" w:space="0" w:color="auto"/>
+            </w:tcBorders>
+          </w:tcPr>
+          <w:p>
+            <w:pPr>
+              <w:rPr>
+                <w:sz w:val="20"/>
+                <w:lang w:val="es-MX"/>
+              </w:rPr>
+            </w:pPr>
+            <w:r>
+              <w:rPr>
+                <w:sz w:val="20"/>
+                <w:lang w:val="es-MX"/>
+              </w:rPr>
+              <w:t>p?&gt; [] &lt;- cursor</w:t>
+            </w:r>
+          </w:p>
+        </w:tc>
+      </w:tr>
+      <w:tr>
+        <w:trPr>
+          <w:cantSplit/>
+        </w:trPr>
+        <w:tc>
+          <w:tcPr>
+            <w:tcW w:w="622" w:type="dxa"/>
+            <w:tcBorders>
+              <w:top w:val="single" w:sz="6" w:space="0" w:color="auto"/>
+              <w:left w:val="single" w:sz="6" w:space="0" w:color="auto"/>
+              <w:bottom w:val="single" w:sz="6" w:space="0" w:color="auto"/>
+            </w:tcBorders>
+          </w:tcPr>
+          <w:p>
+            <w:pPr>
+              <w:jc w:val="right"/>
+              <w:rPr>
+                <w:sz w:val="20"/>
+                <w:lang w:val="es-MX"/>
+              </w:rPr>
+            </w:pPr>
+            <w:r>
+              <w:rPr>
+                <w:sz w:val="20"/>
+                <w:lang w:val="es-MX"/>
+              </w:rPr>
+              <w:t>5</w:t>
+            </w:r>
+          </w:p>
+        </w:tc>
+        <w:tc>
+          <w:tcPr>
+            <w:tcW w:w="720" w:type="dxa"/>
+            <w:tcBorders>
+              <w:top w:val="single" w:sz="6" w:space="0" w:color="auto"/>
+              <w:left w:val="single" w:sz="6" w:space="0" w:color="auto"/>
+              <w:bottom w:val="single" w:sz="6" w:space="0" w:color="auto"/>
+              <w:right w:val="single" w:sz="6" w:space="0" w:color="auto"/>
+            </w:tcBorders>
+          </w:tcPr>
+          <w:p>
+            <w:pPr>
+              <w:jc w:val="center"/>
+              <w:rPr>
+                <w:sz w:val="20"/>
+                <w:lang w:val="es-MX"/>
+              </w:rPr>
+            </w:pPr>
+            <w:r>
+              <w:rPr>
+                <w:sz w:val="20"/>
+                <w:lang w:val="es-MX"/>
+              </w:rPr>
+              <w:t>X</w:t>
+            </w:r>
+          </w:p>
+        </w:tc>
+        <w:tc>
+          <w:tcPr>
+            <w:tcW w:w="900" w:type="dxa"/>
+            <w:tcBorders>
+              <w:top w:val="single" w:sz="6" w:space="0" w:color="auto"/>
+              <w:left w:val="single" w:sz="6" w:space="0" w:color="auto"/>
+              <w:bottom w:val="single" w:sz="6" w:space="0" w:color="auto"/>
+              <w:right w:val="single" w:sz="6" w:space="0" w:color="auto"/>
+            </w:tcBorders>
+          </w:tcPr>
+          <w:p>
+            <w:pPr>
+              <w:jc w:val="center"/>
+              <w:rPr>
+                <w:sz w:val="20"/>
+                <w:lang w:val="es-MX"/>
+              </w:rPr>
+            </w:pPr>
+          </w:p>
+        </w:tc>
+        <w:tc>
+          <w:tcPr>
+            <w:tcW w:w="3626" w:type="dxa"/>
+            <w:gridSpan w:val="2"/>
+            <w:tcBorders>
+              <w:top w:val="single" w:sz="6" w:space="0" w:color="auto"/>
+              <w:left w:val="single" w:sz="6" w:space="0" w:color="auto"/>
+              <w:bottom w:val="single" w:sz="6" w:space="0" w:color="auto"/>
+              <w:right w:val="single" w:sz="6" w:space="0" w:color="auto"/>
+            </w:tcBorders>
+          </w:tcPr>
+          <w:p>
+            <w:pPr>
+              <w:rPr>
+                <w:sz w:val="20"/>
+                <w:lang w:val="es-MX"/>
+              </w:rPr>
+            </w:pPr>
+            <w:r>
+              <w:rPr>
+                <w:sz w:val="20"/>
+                <w:lang w:val="es-MX"/>
+              </w:rPr>
+              <w:t>Introduce el valor de x</w:t>
+            </w:r>
+          </w:p>
+        </w:tc>
+        <w:tc>
+          <w:tcPr>
+            <w:tcW w:w="3060" w:type="dxa"/>
+            <w:tcBorders>
+              <w:top w:val="single" w:sz="6" w:space="0" w:color="auto"/>
+              <w:left w:val="single" w:sz="6" w:space="0" w:color="auto"/>
+              <w:bottom w:val="single" w:sz="6" w:space="0" w:color="auto"/>
+              <w:right w:val="single" w:sz="6" w:space="0" w:color="auto"/>
+            </w:tcBorders>
+          </w:tcPr>
+          <w:p>
+            <w:pPr>
+              <w:rPr>
+                <w:sz w:val="20"/>
+                <w:lang w:val="es-MX"/>
+              </w:rPr>
+            </w:pPr>
+            <w:r>
+              <w:rPr>
+                <w:sz w:val="20"/>
+                <w:lang w:val="es-MX"/>
+              </w:rPr>
+              <w:t>Teclea un número real &gt;= 0 Y &lt;=5</w:t>
+            </w:r>
+          </w:p>
+        </w:tc>
+      </w:tr>
+      <w:tr>
+        <w:trPr>
+          <w:cantSplit/>
+        </w:trPr>
+        <w:tc>
+          <w:tcPr>
+            <w:tcW w:w="622" w:type="dxa"/>
+            <w:tcBorders>
+              <w:top w:val="single" w:sz="6" w:space="0" w:color="auto"/>
+              <w:left w:val="single" w:sz="6" w:space="0" w:color="auto"/>
+              <w:bottom w:val="single" w:sz="6" w:space="0" w:color="auto"/>
+            </w:tcBorders>
+          </w:tcPr>
+          <w:p>
+            <w:pPr>
+              <w:jc w:val="right"/>
+              <w:rPr>
+                <w:sz w:val="20"/>
+                <w:lang w:val="es-MX"/>
+              </w:rPr>
+            </w:pPr>
+            <w:r>
+              <w:rPr>
+                <w:sz w:val="20"/>
+                <w:lang w:val="es-MX"/>
+              </w:rPr>
+              <w:t>6</w:t>
+            </w:r>
+          </w:p>
+        </w:tc>
+        <w:tc>
+          <w:tcPr>
+            <w:tcW w:w="720" w:type="dxa"/>
+            <w:tcBorders>
+              <w:top w:val="single" w:sz="6" w:space="0" w:color="auto"/>
+              <w:left w:val="single" w:sz="6" w:space="0" w:color="auto"/>
+              <w:bottom w:val="single" w:sz="6" w:space="0" w:color="auto"/>
+              <w:right w:val="single" w:sz="6" w:space="0" w:color="auto"/>
+            </w:tcBorders>
+          </w:tcPr>
+          <w:p>
+            <w:pPr>
+              <w:jc w:val="center"/>
+              <w:rPr>
+                <w:sz w:val="20"/>
+                <w:lang w:val="es-MX"/>
+              </w:rPr>
+            </w:pPr>
+          </w:p>
+        </w:tc>
+        <w:tc>
+          <w:tcPr>
+            <w:tcW w:w="900" w:type="dxa"/>
+            <w:tcBorders>
+              <w:top w:val="single" w:sz="6" w:space="0" w:color="auto"/>
+              <w:left w:val="single" w:sz="6" w:space="0" w:color="auto"/>
+              <w:bottom w:val="single" w:sz="6" w:space="0" w:color="auto"/>
+              <w:right w:val="single" w:sz="6" w:space="0" w:color="auto"/>
+            </w:tcBorders>
+          </w:tcPr>
+          <w:p>
+            <w:pPr>
+              <w:jc w:val="center"/>
+              <w:rPr>
+                <w:sz w:val="20"/>
+                <w:lang w:val="es-MX"/>
+              </w:rPr>
+            </w:pPr>
+            <w:r>
+              <w:rPr>
+                <w:sz w:val="20"/>
+                <w:lang w:val="es-MX"/>
+              </w:rPr>
+              <w:t>X</w:t>
+            </w:r>
+          </w:p>
+        </w:tc>
+        <w:tc>
+          <w:tcPr>
+            <w:tcW w:w="3626" w:type="dxa"/>
+            <w:gridSpan w:val="2"/>
+            <w:tcBorders>
+              <w:top w:val="single" w:sz="6" w:space="0" w:color="auto"/>
+              <w:left w:val="single" w:sz="6" w:space="0" w:color="auto"/>
+              <w:bottom w:val="single" w:sz="6" w:space="0" w:color="auto"/>
+              <w:right w:val="single" w:sz="6" w:space="0" w:color="auto"/>
+            </w:tcBorders>
+          </w:tcPr>
+          <w:p>
+            <w:pPr>
+              <w:rPr>
+                <w:sz w:val="20"/>
+                <w:lang w:val="es-MX"/>
+              </w:rPr>
+            </w:pPr>
+            <w:r>
+              <w:rPr>
+                <w:sz w:val="20"/>
+                <w:lang w:val="es-MX"/>
+              </w:rPr>
+              <w:t>Pide al usuario introducir el valor de dof</w:t>
+            </w:r>
+          </w:p>
+        </w:tc>
+        <w:tc>
+          <w:tcPr>
+            <w:tcW w:w="3060" w:type="dxa"/>
+            <w:tcBorders>
+              <w:top w:val="single" w:sz="6" w:space="0" w:color="auto"/>
+              <w:left w:val="single" w:sz="6" w:space="0" w:color="auto"/>
+              <w:bottom w:val="single" w:sz="6" w:space="0" w:color="auto"/>
+              <w:right w:val="single" w:sz="6" w:space="0" w:color="auto"/>
+            </w:tcBorders>
+          </w:tcPr>
+          <w:p>
+            <w:pPr>
+              <w:rPr>
+                <w:sz w:val="20"/>
+                <w:lang w:val="es-MX"/>
+              </w:rPr>
+            </w:pPr>
+            <w:r>
+              <w:rPr>
+                <w:sz w:val="20"/>
+                <w:lang w:val="es-MX"/>
+              </w:rPr>
+              <w:t>dof?&gt; [] &lt;- cursor</w:t>
+            </w:r>
+          </w:p>
+        </w:tc>
+      </w:tr>
+      <w:tr>
+        <w:trPr>
+          <w:cantSplit/>
+        </w:trPr>
+        <w:tc>
+          <w:tcPr>
+            <w:tcW w:w="622" w:type="dxa"/>
+            <w:tcBorders>
+              <w:top w:val="single" w:sz="6" w:space="0" w:color="auto"/>
+              <w:left w:val="single" w:sz="6" w:space="0" w:color="auto"/>
+              <w:bottom w:val="single" w:sz="6" w:space="0" w:color="auto"/>
+            </w:tcBorders>
+          </w:tcPr>
+          <w:p>
+            <w:pPr>
+              <w:jc w:val="right"/>
+              <w:rPr>
+                <w:sz w:val="20"/>
+                <w:lang w:val="es-MX"/>
+              </w:rPr>
+            </w:pPr>
+            <w:r>
+              <w:rPr>
+                <w:sz w:val="20"/>
+                <w:lang w:val="es-MX"/>
+              </w:rPr>
+              <w:t>7</w:t>
+            </w:r>
+          </w:p>
+        </w:tc>
+        <w:tc>
+          <w:tcPr>
+            <w:tcW w:w="720" w:type="dxa"/>
+            <w:tcBorders>
+              <w:top w:val="single" w:sz="6" w:space="0" w:color="auto"/>
+              <w:left w:val="single" w:sz="6" w:space="0" w:color="auto"/>
+              <w:bottom w:val="single" w:sz="6" w:space="0" w:color="auto"/>
+              <w:right w:val="single" w:sz="6" w:space="0" w:color="auto"/>
+            </w:tcBorders>
+          </w:tcPr>
+          <w:p>
+            <w:pPr>
+              <w:jc w:val="center"/>
+              <w:rPr>
+                <w:sz w:val="20"/>
+                <w:lang w:val="es-MX"/>
+              </w:rPr>
+            </w:pPr>
+            <w:r>
+              <w:rPr>
+                <w:sz w:val="20"/>
+                <w:lang w:val="es-MX"/>
+              </w:rPr>
+              <w:t>X</w:t>
+            </w:r>
+          </w:p>
+        </w:tc>
+        <w:tc>
+          <w:tcPr>
+            <w:tcW w:w="900" w:type="dxa"/>
+            <w:tcBorders>
+              <w:top w:val="single" w:sz="6" w:space="0" w:color="auto"/>
+              <w:left w:val="single" w:sz="6" w:space="0" w:color="auto"/>
+              <w:bottom w:val="single" w:sz="6" w:space="0" w:color="auto"/>
+              <w:right w:val="single" w:sz="6" w:space="0" w:color="auto"/>
+            </w:tcBorders>
+          </w:tcPr>
+          <w:p>
+            <w:pPr>
+              <w:jc w:val="center"/>
+              <w:rPr>
+                <w:sz w:val="20"/>
+                <w:lang w:val="es-MX"/>
+              </w:rPr>
+            </w:pPr>
+          </w:p>
+        </w:tc>
+        <w:tc>
+          <w:tcPr>
+            <w:tcW w:w="3626" w:type="dxa"/>
+            <w:gridSpan w:val="2"/>
+            <w:tcBorders>
+              <w:top w:val="single" w:sz="6" w:space="0" w:color="auto"/>
+              <w:left w:val="single" w:sz="6" w:space="0" w:color="auto"/>
+              <w:bottom w:val="single" w:sz="6" w:space="0" w:color="auto"/>
+              <w:right w:val="single" w:sz="6" w:space="0" w:color="auto"/>
+            </w:tcBorders>
+          </w:tcPr>
+          <w:p>
+            <w:pPr>
+              <w:rPr>
+                <w:sz w:val="20"/>
+                <w:lang w:val="es-MX"/>
+              </w:rPr>
+            </w:pPr>
+            <w:r>
+              <w:rPr>
+                <w:sz w:val="20"/>
+                <w:lang w:val="es-MX"/>
+              </w:rPr>
+              <w:t>Introduce el valor de dof</w:t>
+            </w:r>
+          </w:p>
+        </w:tc>
+        <w:tc>
+          <w:tcPr>
+            <w:tcW w:w="3060" w:type="dxa"/>
+            <w:tcBorders>
+              <w:top w:val="single" w:sz="6" w:space="0" w:color="auto"/>
+              <w:left w:val="single" w:sz="6" w:space="0" w:color="auto"/>
+              <w:bottom w:val="single" w:sz="6" w:space="0" w:color="auto"/>
+              <w:right w:val="single" w:sz="6" w:space="0" w:color="auto"/>
+            </w:tcBorders>
+          </w:tcPr>
+          <w:p>
+            <w:pPr>
+              <w:rPr>
+                <w:sz w:val="20"/>
+                <w:lang w:val="es-MX"/>
+              </w:rPr>
+            </w:pPr>
+            <w:r>
+              <w:rPr>
+                <w:sz w:val="20"/>
+                <w:lang w:val="es-MX"/>
+              </w:rPr>
+              <w:t xml:space="preserve">Teclea algo que no es un </w:t>
+            </w:r>
+            <w:r>
+              <w:rPr>
+                <w:sz w:val="20"/>
+                <w:lang w:val="es-MX"/>
+              </w:rPr>
+              <w:t>número entero &gt; 0</w:t>
+            </w:r>
+          </w:p>
+        </w:tc>
+      </w:tr>
+      <w:tr>
+        <w:trPr>
+          <w:cantSplit/>
+        </w:trPr>
+        <w:tc>
+          <w:tcPr>
+            <w:tcW w:w="622" w:type="dxa"/>
+            <w:tcBorders>
+              <w:top w:val="single" w:sz="6" w:space="0" w:color="auto"/>
+              <w:left w:val="single" w:sz="6" w:space="0" w:color="auto"/>
+              <w:bottom w:val="single" w:sz="6" w:space="0" w:color="auto"/>
+            </w:tcBorders>
+          </w:tcPr>
+          <w:p>
+            <w:pPr>
+              <w:jc w:val="right"/>
+              <w:rPr>
+                <w:sz w:val="20"/>
+                <w:lang w:val="es-MX"/>
+              </w:rPr>
+            </w:pPr>
+            <w:r>
+              <w:rPr>
+                <w:sz w:val="20"/>
+                <w:lang w:val="es-MX"/>
+              </w:rPr>
+              <w:t>8</w:t>
+            </w:r>
+          </w:p>
+        </w:tc>
+        <w:tc>
+          <w:tcPr>
+            <w:tcW w:w="720" w:type="dxa"/>
+            <w:tcBorders>
+              <w:top w:val="single" w:sz="6" w:space="0" w:color="auto"/>
+              <w:left w:val="single" w:sz="6" w:space="0" w:color="auto"/>
+              <w:bottom w:val="single" w:sz="6" w:space="0" w:color="auto"/>
+              <w:right w:val="single" w:sz="6" w:space="0" w:color="auto"/>
+            </w:tcBorders>
+          </w:tcPr>
+          <w:p>
+            <w:pPr>
+              <w:jc w:val="center"/>
+              <w:rPr>
+                <w:sz w:val="20"/>
+                <w:lang w:val="es-MX"/>
+              </w:rPr>
+            </w:pPr>
+          </w:p>
+        </w:tc>
+        <w:tc>
+          <w:tcPr>
+            <w:tcW w:w="900" w:type="dxa"/>
+            <w:tcBorders>
+              <w:top w:val="single" w:sz="6" w:space="0" w:color="auto"/>
+              <w:left w:val="single" w:sz="6" w:space="0" w:color="auto"/>
+              <w:bottom w:val="single" w:sz="6" w:space="0" w:color="auto"/>
+              <w:right w:val="single" w:sz="6" w:space="0" w:color="auto"/>
+            </w:tcBorders>
+          </w:tcPr>
+          <w:p>
+            <w:pPr>
+              <w:jc w:val="center"/>
+              <w:rPr>
+                <w:sz w:val="20"/>
+                <w:lang w:val="es-MX"/>
+              </w:rPr>
+            </w:pPr>
+            <w:r>
+              <w:rPr>
+                <w:sz w:val="20"/>
+                <w:lang w:val="es-MX"/>
+              </w:rPr>
+              <w:t>X</w:t>
+            </w:r>
+          </w:p>
+        </w:tc>
+        <w:tc>
+          <w:tcPr>
+            <w:tcW w:w="3626" w:type="dxa"/>
+            <w:gridSpan w:val="2"/>
+            <w:tcBorders>
+              <w:top w:val="single" w:sz="6" w:space="0" w:color="auto"/>
+              <w:left w:val="single" w:sz="6" w:space="0" w:color="auto"/>
+              <w:bottom w:val="single" w:sz="6" w:space="0" w:color="auto"/>
+              <w:right w:val="single" w:sz="6" w:space="0" w:color="auto"/>
+            </w:tcBorders>
+          </w:tcPr>
+          <w:p>
+            <w:pPr>
+              <w:rPr>
+                <w:sz w:val="20"/>
+                <w:lang w:val="es-MX"/>
+              </w:rPr>
+            </w:pPr>
+            <w:r>
+              <w:rPr>
+                <w:sz w:val="20"/>
+                <w:lang w:val="es-MX"/>
+              </w:rPr>
+              <w:t>Despliega mensaje de error</w:t>
+            </w:r>
+          </w:p>
+        </w:tc>
+        <w:tc>
+          <w:tcPr>
+            <w:tcW w:w="3060" w:type="dxa"/>
+            <w:tcBorders>
+              <w:top w:val="single" w:sz="6" w:space="0" w:color="auto"/>
+              <w:left w:val="single" w:sz="6" w:space="0" w:color="auto"/>
+              <w:bottom w:val="single" w:sz="6" w:space="0" w:color="auto"/>
+              <w:right w:val="single" w:sz="6" w:space="0" w:color="auto"/>
+            </w:tcBorders>
+          </w:tcPr>
+          <w:p>
+            <w:pPr>
+              <w:rPr>
+                <w:sz w:val="20"/>
+                <w:lang w:val="es-MX"/>
+              </w:rPr>
+            </w:pPr>
+            <w:r>
+              <w:rPr>
+                <w:sz w:val="20"/>
+                <w:lang w:val="es-MX"/>
+              </w:rPr>
+              <w:t>ERROR: el valor de dof debe ser un número entero &gt; 0</w:t>
+            </w:r>
+          </w:p>
+        </w:tc>
+      </w:tr>
+      <w:tr>
+        <w:trPr>
+          <w:cantSplit/>
+        </w:trPr>
+        <w:tc>
+          <w:tcPr>
+            <w:tcW w:w="622" w:type="dxa"/>
+            <w:tcBorders>
+              <w:top w:val="single" w:sz="6" w:space="0" w:color="auto"/>
+              <w:left w:val="single" w:sz="6" w:space="0" w:color="auto"/>
+              <w:bottom w:val="single" w:sz="6" w:space="0" w:color="auto"/>
+            </w:tcBorders>
+          </w:tcPr>
+          <w:p>
+            <w:pPr>
+              <w:jc w:val="right"/>
+              <w:rPr>
+                <w:sz w:val="20"/>
+                <w:lang w:val="es-MX"/>
+              </w:rPr>
+            </w:pPr>
+            <w:r>
+              <w:rPr>
+                <w:sz w:val="20"/>
+                <w:lang w:val="es-MX"/>
+              </w:rPr>
+              <w:t>9</w:t>
+            </w:r>
+          </w:p>
+        </w:tc>
+        <w:tc>
+          <w:tcPr>
+            <w:tcW w:w="720" w:type="dxa"/>
+            <w:tcBorders>
+              <w:top w:val="single" w:sz="6" w:space="0" w:color="auto"/>
+              <w:left w:val="single" w:sz="6" w:space="0" w:color="auto"/>
+              <w:bottom w:val="single" w:sz="6" w:space="0" w:color="auto"/>
+              <w:right w:val="single" w:sz="6" w:space="0" w:color="auto"/>
+            </w:tcBorders>
+          </w:tcPr>
+          <w:p>
+            <w:pPr>
+              <w:jc w:val="center"/>
+              <w:rPr>
+                <w:sz w:val="20"/>
+                <w:lang w:val="es-MX"/>
+              </w:rPr>
+            </w:pPr>
+          </w:p>
+        </w:tc>
+        <w:tc>
+          <w:tcPr>
+            <w:tcW w:w="900" w:type="dxa"/>
+            <w:tcBorders>
+              <w:top w:val="single" w:sz="6" w:space="0" w:color="auto"/>
+              <w:left w:val="single" w:sz="6" w:space="0" w:color="auto"/>
+              <w:bottom w:val="single" w:sz="6" w:space="0" w:color="auto"/>
+              <w:right w:val="single" w:sz="6" w:space="0" w:color="auto"/>
+            </w:tcBorders>
+          </w:tcPr>
+          <w:p>
+            <w:pPr>
+              <w:jc w:val="center"/>
+              <w:rPr>
+                <w:sz w:val="20"/>
+                <w:lang w:val="es-MX"/>
+              </w:rPr>
+            </w:pPr>
+            <w:r>
+              <w:rPr>
+                <w:sz w:val="20"/>
+                <w:lang w:val="es-MX"/>
+              </w:rPr>
+              <w:t>X</w:t>
+            </w:r>
+          </w:p>
+        </w:tc>
+        <w:tc>
+          <w:tcPr>
+            <w:tcW w:w="3626" w:type="dxa"/>
+            <w:gridSpan w:val="2"/>
+            <w:tcBorders>
+              <w:top w:val="single" w:sz="6" w:space="0" w:color="auto"/>
+              <w:left w:val="single" w:sz="6" w:space="0" w:color="auto"/>
+              <w:bottom w:val="single" w:sz="6" w:space="0" w:color="auto"/>
+              <w:right w:val="single" w:sz="6" w:space="0" w:color="auto"/>
+            </w:tcBorders>
+          </w:tcPr>
+          <w:p>
+            <w:pPr>
+              <w:rPr>
+                <w:sz w:val="20"/>
+                <w:lang w:val="es-MX"/>
+              </w:rPr>
+            </w:pPr>
+            <w:r>
+              <w:rPr>
+                <w:sz w:val="20"/>
+                <w:lang w:val="es-MX"/>
+              </w:rPr>
+              <w:t>Regresa al paso 6</w:t>
+            </w:r>
+          </w:p>
+        </w:tc>
+        <w:tc>
+          <w:tcPr>
+            <w:tcW w:w="3060" w:type="dxa"/>
+            <w:tcBorders>
+              <w:top w:val="single" w:sz="6" w:space="0" w:color="auto"/>
+              <w:left w:val="single" w:sz="6" w:space="0" w:color="auto"/>
+              <w:bottom w:val="single" w:sz="6" w:space="0" w:color="auto"/>
+              <w:right w:val="single" w:sz="6" w:space="0" w:color="auto"/>
+            </w:tcBorders>
+          </w:tcPr>
+          <w:p>
+            <w:pPr>
+              <w:rPr>
+                <w:sz w:val="20"/>
+                <w:lang w:val="es-MX"/>
+              </w:rPr>
+            </w:pPr>
+          </w:p>
+        </w:tc>
+      </w:tr>
+      <w:tr>
+        <w:trPr>
+          <w:cantSplit/>
+        </w:trPr>
+        <w:tc>
+          <w:tcPr>
+            <w:tcW w:w="622" w:type="dxa"/>
+            <w:tcBorders>
+              <w:top w:val="single" w:sz="6" w:space="0" w:color="auto"/>
+              <w:left w:val="single" w:sz="6" w:space="0" w:color="auto"/>
+              <w:bottom w:val="single" w:sz="6" w:space="0" w:color="auto"/>
+            </w:tcBorders>
+          </w:tcPr>
+          <w:p>
+            <w:pPr>
+              <w:jc w:val="right"/>
+              <w:rPr>
+                <w:sz w:val="20"/>
+                <w:lang w:val="es-MX"/>
+              </w:rPr>
+            </w:pPr>
+            <w:r>
+              <w:rPr>
+                <w:sz w:val="20"/>
+                <w:lang w:val="es-MX"/>
+              </w:rPr>
+              <w:t>10</w:t>
+            </w:r>
+          </w:p>
+        </w:tc>
+        <w:tc>
+          <w:tcPr>
+            <w:tcW w:w="720" w:type="dxa"/>
+            <w:tcBorders>
+              <w:top w:val="single" w:sz="6" w:space="0" w:color="auto"/>
+              <w:left w:val="single" w:sz="6" w:space="0" w:color="auto"/>
+              <w:bottom w:val="single" w:sz="6" w:space="0" w:color="auto"/>
+              <w:right w:val="single" w:sz="6" w:space="0" w:color="auto"/>
+            </w:tcBorders>
+          </w:tcPr>
+          <w:p>
+            <w:pPr>
+              <w:jc w:val="center"/>
+              <w:rPr>
+                <w:sz w:val="20"/>
+                <w:lang w:val="es-MX"/>
+              </w:rPr>
+            </w:pPr>
+          </w:p>
+        </w:tc>
+        <w:tc>
+          <w:tcPr>
+            <w:tcW w:w="900" w:type="dxa"/>
+            <w:tcBorders>
+              <w:top w:val="single" w:sz="6" w:space="0" w:color="auto"/>
+              <w:left w:val="single" w:sz="6" w:space="0" w:color="auto"/>
+              <w:bottom w:val="single" w:sz="6" w:space="0" w:color="auto"/>
+              <w:right w:val="single" w:sz="6" w:space="0" w:color="auto"/>
+            </w:tcBorders>
+          </w:tcPr>
+          <w:p>
+            <w:pPr>
+              <w:jc w:val="center"/>
+              <w:rPr>
+                <w:sz w:val="20"/>
+                <w:lang w:val="es-MX"/>
+              </w:rPr>
+            </w:pPr>
+            <w:r>
+              <w:rPr>
+                <w:sz w:val="20"/>
+                <w:lang w:val="es-MX"/>
+              </w:rPr>
+              <w:t>X</w:t>
+            </w:r>
+          </w:p>
+        </w:tc>
+        <w:tc>
+          <w:tcPr>
+            <w:tcW w:w="3626" w:type="dxa"/>
+            <w:gridSpan w:val="2"/>
+            <w:tcBorders>
+              <w:top w:val="single" w:sz="6" w:space="0" w:color="auto"/>
+              <w:left w:val="single" w:sz="6" w:space="0" w:color="auto"/>
+              <w:bottom w:val="single" w:sz="6" w:space="0" w:color="auto"/>
+              <w:right w:val="single" w:sz="6" w:space="0" w:color="auto"/>
+            </w:tcBorders>
+          </w:tcPr>
+          <w:p>
+            <w:pPr>
+              <w:rPr>
+                <w:sz w:val="20"/>
+                <w:lang w:val="es-MX"/>
+              </w:rPr>
+            </w:pPr>
+            <w:r>
+              <w:rPr>
+                <w:sz w:val="20"/>
+                <w:lang w:val="es-MX"/>
+              </w:rPr>
+              <w:t>Calcula y despliega el resultado de x tal que integrar de 0 a x = p</w:t>
+            </w:r>
+          </w:p>
+        </w:tc>
+        <w:tc>
+          <w:tcPr>
+            <w:tcW w:w="3060" w:type="dxa"/>
+            <w:tcBorders>
+              <w:top w:val="single" w:sz="6" w:space="0" w:color="auto"/>
+              <w:left w:val="single" w:sz="6" w:space="0" w:color="auto"/>
+              <w:bottom w:val="single" w:sz="6" w:space="0" w:color="auto"/>
+              <w:right w:val="single" w:sz="6" w:space="0" w:color="auto"/>
+            </w:tcBorders>
+          </w:tcPr>
+          <w:p>
+            <w:pPr>
+              <w:rPr>
+                <w:sz w:val="20"/>
+                <w:lang w:val="es-MX"/>
+              </w:rPr>
+            </w:pPr>
+            <w:r>
+              <w:rPr>
+                <w:sz w:val="20"/>
+                <w:lang w:val="es-MX"/>
+              </w:rPr>
+              <w:t>Este paso se ejecuta cuando se se teclea un número válido en el paso 9:</w:t>
+            </w:r>
+          </w:p>
+          <w:p>
+            <w:pPr>
+              <w:rPr>
+                <w:sz w:val="20"/>
+                <w:lang w:val="es-MX"/>
+              </w:rPr>
+            </w:pPr>
+            <w:r>
+              <w:rPr>
+                <w:sz w:val="20"/>
+                <w:lang w:val="es-MX"/>
+              </w:rPr>
+              <w:t>Sigue el formato deseado de:</w:t>
+            </w:r>
+          </w:p>
+          <w:p>
+            <w:pPr>
+              <w:rPr>
+                <w:sz w:val="20"/>
+                <w:lang w:val="es-MX"/>
+              </w:rPr>
+            </w:pPr>
+            <w:r>
+              <w:rPr>
+                <w:sz w:val="20"/>
+                <w:lang w:val="es-MX"/>
+              </w:rPr>
+              <w:t>P = x.xxxxx</w:t>
+            </w:r>
+          </w:p>
+          <w:p>
+            <w:pPr>
+              <w:rPr>
+                <w:sz w:val="20"/>
+                <w:lang w:val="es-MX"/>
+              </w:rPr>
+            </w:pPr>
+            <w:r>
+              <w:rPr>
+                <w:sz w:val="20"/>
+                <w:lang w:val="es-MX"/>
+              </w:rPr>
+              <w:t>Dof = xx</w:t>
+            </w:r>
+          </w:p>
+          <w:p>
+            <w:pPr>
+              <w:rPr>
+                <w:sz w:val="20"/>
+                <w:lang w:val="es-MX"/>
+              </w:rPr>
+            </w:pPr>
+            <w:r>
+              <w:rPr>
+                <w:sz w:val="20"/>
+                <w:lang w:val="es-MX"/>
+              </w:rPr>
+              <w:t>X = x.xxxxx</w:t>
+            </w:r>
+          </w:p>
+        </w:tc>
+      </w:tr>
+      <w:tr>
+        <w:trPr>
+          <w:cantSplit/>
+        </w:trPr>
+        <w:tc>
+          <w:tcPr>
+            <w:tcW w:w="622" w:type="dxa"/>
+            <w:tcBorders>
+              <w:top w:val="single" w:sz="6" w:space="0" w:color="auto"/>
+              <w:left w:val="single" w:sz="6" w:space="0" w:color="auto"/>
+              <w:bottom w:val="single" w:sz="6" w:space="0" w:color="auto"/>
+            </w:tcBorders>
+          </w:tcPr>
+          <w:p>
+            <w:pPr>
+              <w:jc w:val="right"/>
+              <w:rPr>
+                <w:sz w:val="20"/>
+                <w:lang w:val="es-MX"/>
+              </w:rPr>
+            </w:pPr>
+            <w:r>
+              <w:rPr>
+                <w:sz w:val="20"/>
+                <w:lang w:val="es-MX"/>
+              </w:rPr>
+              <w:t>11</w:t>
+            </w:r>
+          </w:p>
+        </w:tc>
+        <w:tc>
+          <w:tcPr>
+            <w:tcW w:w="720" w:type="dxa"/>
+            <w:tcBorders>
+              <w:top w:val="single" w:sz="6" w:space="0" w:color="auto"/>
+              <w:left w:val="single" w:sz="6" w:space="0" w:color="auto"/>
+              <w:bottom w:val="single" w:sz="6" w:space="0" w:color="auto"/>
+              <w:right w:val="single" w:sz="6" w:space="0" w:color="auto"/>
+            </w:tcBorders>
+          </w:tcPr>
+          <w:p>
+            <w:pPr>
+              <w:jc w:val="center"/>
+              <w:rPr>
+                <w:sz w:val="20"/>
+                <w:lang w:val="es-MX"/>
+              </w:rPr>
+            </w:pPr>
+          </w:p>
+        </w:tc>
+        <w:tc>
+          <w:tcPr>
+            <w:tcW w:w="900" w:type="dxa"/>
+            <w:tcBorders>
+              <w:top w:val="single" w:sz="6" w:space="0" w:color="auto"/>
+              <w:left w:val="single" w:sz="6" w:space="0" w:color="auto"/>
+              <w:bottom w:val="single" w:sz="6" w:space="0" w:color="auto"/>
+              <w:right w:val="single" w:sz="6" w:space="0" w:color="auto"/>
+            </w:tcBorders>
+          </w:tcPr>
+          <w:p>
+            <w:pPr>
+              <w:jc w:val="center"/>
+              <w:rPr>
+                <w:sz w:val="20"/>
+                <w:lang w:val="es-MX"/>
+              </w:rPr>
+            </w:pPr>
+            <w:r>
+              <w:rPr>
+                <w:sz w:val="20"/>
+                <w:lang w:val="es-MX"/>
+              </w:rPr>
+              <w:t>X</w:t>
+            </w:r>
+          </w:p>
+        </w:tc>
+        <w:tc>
+          <w:tcPr>
+            <w:tcW w:w="3626" w:type="dxa"/>
+            <w:gridSpan w:val="2"/>
+            <w:tcBorders>
+              <w:top w:val="single" w:sz="6" w:space="0" w:color="auto"/>
+              <w:left w:val="single" w:sz="6" w:space="0" w:color="auto"/>
+              <w:bottom w:val="single" w:sz="6" w:space="0" w:color="auto"/>
+              <w:right w:val="single" w:sz="6" w:space="0" w:color="auto"/>
+            </w:tcBorders>
+          </w:tcPr>
+          <w:p>
+            <w:pPr>
+              <w:rPr>
+                <w:sz w:val="20"/>
+                <w:lang w:val="es-MX"/>
+              </w:rPr>
+            </w:pPr>
+            <w:r>
+              <w:rPr>
+                <w:sz w:val="20"/>
+                <w:lang w:val="es-MX"/>
+              </w:rPr>
+              <w:t>Termina el programa</w:t>
+            </w:r>
+          </w:p>
+        </w:tc>
+        <w:tc>
+          <w:tcPr>
+            <w:tcW w:w="3060" w:type="dxa"/>
+            <w:tcBorders>
+              <w:top w:val="single" w:sz="6" w:space="0" w:color="auto"/>
+              <w:left w:val="single" w:sz="6" w:space="0" w:color="auto"/>
+              <w:bottom w:val="single" w:sz="6" w:space="0" w:color="auto"/>
+              <w:right w:val="single" w:sz="6" w:space="0" w:color="auto"/>
+            </w:tcBorders>
+          </w:tcPr>
+          <w:p>
+            <w:pPr>
+              <w:rPr>
+                <w:sz w:val="20"/>
+                <w:lang w:val="es-MX"/>
+              </w:rPr>
+            </w:pPr>
+          </w:p>
+        </w:tc>
+      </w:tr>
+    </w:tbl>
+    <w:p>
+      <w:pPr>
+        <w:rPr>
+          <w:rFonts w:ascii="Times New Roman" w:hAnsi="Times New Roman"/>
+          <w:szCs w:val="24"/>
+          <w:lang w:val="en-MX"/>
+        </w:rPr>
+      </w:pPr>
+    </w:p>
+    <w:p>
+      <w:pPr>
+        <w:rPr>
+          <w:rFonts w:ascii="Times New Roman" w:hAnsi="Times New Roman"/>
+          <w:szCs w:val="24"/>
+          <w:lang w:val="en-MX"/>
+        </w:rPr>
+      </w:pPr>
+    </w:p>
     <w:p>
       <w:pPr>
         <w:rPr>
@@ -4365,7 +8572,9 @@
     <w:lsdException w:name="Subtitle" w:qFormat="1"/>
     <w:lsdException w:name="Strong" w:qFormat="1"/>
     <w:lsdException w:name="Emphasis" w:qFormat="1"/>
+    <w:lsdException w:name="Normal (Web)" w:uiPriority="99"/>
     <w:lsdException w:name="HTML Keyboard" w:semiHidden="1" w:unhideWhenUsed="1"/>
+    <w:lsdException w:name="HTML Preformatted" w:uiPriority="99"/>
     <w:lsdException w:name="Normal Table" w:semiHidden="1" w:unhideWhenUsed="1"/>
     <w:lsdException w:name="annotation subject" w:semiHidden="1" w:unhideWhenUsed="1"/>
     <w:lsdException w:name="No List" w:semiHidden="1" w:unhideWhenUsed="1"/>
@@ -5492,6 +9701,65 @@
       <w:lang w:val="en-US" w:eastAsia="en-US" w:bidi="ar-SA"/>
     </w:rPr>
   </w:style>
+  <w:style w:type="paragraph" w:styleId="NormalWeb">
+    <w:name w:val="Normal (Web)"/>
+    <w:basedOn w:val="Normal"/>
+    <w:uiPriority w:val="99"/>
+    <w:unhideWhenUsed/>
+    <w:rsid w:val="00323699"/>
+    <w:pPr>
+      <w:spacing w:before="100" w:beforeAutospacing="1" w:after="100" w:afterAutospacing="1"/>
+    </w:pPr>
+    <w:rPr>
+      <w:rFonts w:ascii="Times New Roman" w:hAnsi="Times New Roman"/>
+      <w:szCs w:val="24"/>
+      <w:lang w:val="en-MX"/>
+    </w:rPr>
+  </w:style>
+  <w:style w:type="paragraph" w:styleId="HTMLPreformatted">
+    <w:name w:val="HTML Preformatted"/>
+    <w:basedOn w:val="Normal"/>
+    <w:link w:val="HTMLPreformattedChar"/>
+    <w:uiPriority w:val="99"/>
+    <w:unhideWhenUsed/>
+    <w:rsid w:val="00323699"/>
+    <w:pPr>
+      <w:tabs>
+        <w:tab w:val="left" w:pos="916"/>
+        <w:tab w:val="left" w:pos="1832"/>
+        <w:tab w:val="left" w:pos="2748"/>
+        <w:tab w:val="left" w:pos="3664"/>
+        <w:tab w:val="left" w:pos="4580"/>
+        <w:tab w:val="left" w:pos="5496"/>
+        <w:tab w:val="left" w:pos="6412"/>
+        <w:tab w:val="left" w:pos="7328"/>
+        <w:tab w:val="left" w:pos="8244"/>
+        <w:tab w:val="left" w:pos="9160"/>
+        <w:tab w:val="left" w:pos="10076"/>
+        <w:tab w:val="left" w:pos="10992"/>
+        <w:tab w:val="left" w:pos="11908"/>
+        <w:tab w:val="left" w:pos="12824"/>
+        <w:tab w:val="left" w:pos="13740"/>
+        <w:tab w:val="left" w:pos="14656"/>
+      </w:tabs>
+    </w:pPr>
+    <w:rPr>
+      <w:rFonts w:ascii="Courier New" w:hAnsi="Courier New" w:cs="Courier New"/>
+      <w:sz w:val="20"/>
+      <w:lang w:val="en-MX"/>
+    </w:rPr>
+  </w:style>
+  <w:style w:type="character" w:customStyle="1" w:styleId="HTMLPreformattedChar">
+    <w:name w:val="HTML Preformatted Char"/>
+    <w:basedOn w:val="DefaultParagraphFont"/>
+    <w:link w:val="HTMLPreformatted"/>
+    <w:uiPriority w:val="99"/>
+    <w:rsid w:val="00323699"/>
+    <w:rPr>
+      <w:rFonts w:ascii="Courier New" w:hAnsi="Courier New" w:cs="Courier New"/>
+      <w:lang w:val="en-MX" w:eastAsia="en-US"/>
+    </w:rPr>
+  </w:style>
 </w:styles>
 </file>
 

</xml_diff>